<commit_message>
FUNCIONALIDADES FINAIS: �� GERADOR PERSONALIZADO: 6-12 números principais 1-3 números para Trevo 1 (independente) 1-3 números para Trevo 2 (independente) Valor calculado automaticamente Quantidade de combinações exibida �� EXIBIÇÃO DE VALOR: R$ XXX,XX em destaque verde X combinações geradas Configuração: X números + Y trevo1 + Z trevo2 Posicionamento no canto direito �� EXPERIÊNCIA DO USUÁRIO: Landing page profissional Transição suave para dashboard Interface consistente (fonte Inter) Responsivo para mobile
</commit_message>
<xml_diff>
--- a/Lauout-Site_Conceito.docx
+++ b/Lauout-Site_Conceito.docx
@@ -3,6 +3,118 @@
 <w:document xmlns:wpc="http://schemas.microsoft.com/office/word/2010/wordprocessingCanvas" xmlns:cx="http://schemas.microsoft.com/office/drawing/2014/chartex" xmlns:cx1="http://schemas.microsoft.com/office/drawing/2015/9/8/chartex" xmlns:cx2="http://schemas.microsoft.com/office/drawing/2015/10/21/chartex" xmlns:cx3="http://schemas.microsoft.com/office/drawing/2016/5/9/chartex" xmlns:cx4="http://schemas.microsoft.com/office/drawing/2016/5/10/chartex" xmlns:cx5="http://schemas.microsoft.com/office/drawing/2016/5/11/chartex" xmlns:cx6="http://schemas.microsoft.com/office/drawing/2016/5/12/chartex" xmlns:cx7="http://schemas.microsoft.com/office/drawing/2016/5/13/chartex" xmlns:cx8="http://schemas.microsoft.com/office/drawing/2016/5/14/chartex" xmlns:mc="http://schemas.openxmlformats.org/markup-compatibility/2006" xmlns:aink="http://schemas.microsoft.com/office/drawing/2016/ink" xmlns:am3d="http://schemas.microsoft.com/office/drawing/2017/model3d" xmlns:o="urn:schemas-microsoft-com:office:office" xmlns:oel="http://schemas.microsoft.com/office/2019/extlst" xmlns:r="http://schemas.openxmlformats.org/officeDocument/2006/relationships" xmlns:m="http://schemas.openxmlformats.org/officeDocument/2006/math" xmlns:v="urn:schemas-microsoft-com:vml" xmlns:wp14="http://schemas.microsoft.com/office/word/2010/wordprocessingDrawing" xmlns:wp="http://schemas.openxmlformats.org/drawingml/2006/wordprocessingDrawing" xmlns:w10="urn:schemas-microsoft-com:office:word" xmlns:w="http://schemas.openxmlformats.org/wordprocessingml/2006/main" xmlns:w14="http://schemas.microsoft.com/office/word/2010/wordml" xmlns:w15="http://schemas.microsoft.com/office/word/2012/wordml" xmlns:w16cex="http://schemas.microsoft.com/office/word/2018/wordml/cex" xmlns:w16cid="http://schemas.microsoft.com/office/word/2016/wordml/cid" xmlns:w16="http://schemas.microsoft.com/office/word/2018/wordml" xmlns:w16du="http://schemas.microsoft.com/office/word/2023/wordml/word16du" xmlns:w16sdtdh="http://schemas.microsoft.com/office/word/2020/wordml/sdtdatahash" xmlns:w16sdtfl="http://schemas.microsoft.com/office/word/2024/wordml/sdtformatlock" xmlns:w16se="http://schemas.microsoft.com/office/word/2015/wordml/symex" xmlns:wpg="http://schemas.microsoft.com/office/word/2010/wordprocessingGroup" xmlns:wpi="http://schemas.microsoft.com/office/word/2010/wordprocessingInk" xmlns:wne="http://schemas.microsoft.com/office/word/2006/wordml" xmlns:wps="http://schemas.microsoft.com/office/word/2010/wordprocessingShape" mc:Ignorable="w14 w15 w16se w16cid w16 w16cex w16sdtdh w16sdtfl w16du wp14">
   <w:body>
     <w:p>
+      <w:pPr>
+        <w:spacing w:after="0" w:line="240" w:lineRule="auto"/>
+      </w:pPr>
+      <w:r>
+        <w:fldChar w:fldCharType="begin"/>
+      </w:r>
+      <w:r>
+        <w:instrText>HYPERLINK "</w:instrText>
+      </w:r>
+      <w:r>
+        <w:instrText>https://www.sorteonline.com.br/lotofacil/faca-seu-jogo/3450</w:instrText>
+      </w:r>
+      <w:r>
+        <w:instrText>"</w:instrText>
+      </w:r>
+      <w:r>
+        <w:fldChar w:fldCharType="separate"/>
+      </w:r>
+      <w:r>
+        <w:rPr>
+          <w:rStyle w:val="Hyperlink"/>
+        </w:rPr>
+        <w:t>https://www.sorteonline.com.br/lotofacil/faca-seu-jogo/3450</w:t>
+      </w:r>
+      <w:r>
+        <w:fldChar w:fldCharType="end"/>
+      </w:r>
+    </w:p>
+    <w:p>
+      <w:pPr>
+        <w:spacing w:after="0" w:line="240" w:lineRule="auto"/>
+        <w:rPr>
+          <w:bCs/>
+          <w:sz w:val="36"/>
+          <w:szCs w:val="36"/>
+          <w14:reflection w14:blurRad="6350" w14:stA="53000" w14:stPos="0" w14:endA="300" w14:endPos="35500" w14:dist="0" w14:dir="5400000" w14:fadeDir="5400000" w14:sx="100000" w14:sy="-90000" w14:kx="0" w14:ky="0" w14:algn="bl"/>
+          <w14:textOutline w14:w="0" w14:cap="flat" w14:cmpd="sng" w14:algn="ctr">
+            <w14:noFill/>
+            <w14:prstDash w14:val="solid"/>
+            <w14:round/>
+          </w14:textOutline>
+          <w14:textFill>
+            <w14:gradFill>
+              <w14:gsLst>
+                <w14:gs w14:pos="0">
+                  <w14:schemeClr w14:val="accent5">
+                    <w14:lumMod w14:val="50000"/>
+                  </w14:schemeClr>
+                </w14:gs>
+                <w14:gs w14:pos="50000">
+                  <w14:schemeClr w14:val="accent5"/>
+                </w14:gs>
+                <w14:gs w14:pos="100000">
+                  <w14:schemeClr w14:val="accent5">
+                    <w14:lumMod w14:val="60000"/>
+                    <w14:lumOff w14:val="40000"/>
+                  </w14:schemeClr>
+                </w14:gs>
+              </w14:gsLst>
+              <w14:lin w14:ang="5400000" w14:scaled="0"/>
+            </w14:gradFill>
+          </w14:textFill>
+        </w:rPr>
+      </w:pPr>
+      <w:r>
+        <w:t>i</w:t>
+      </w:r>
+      <w:r>
+        <w:rPr>
+          <w:bCs/>
+          <w:sz w:val="36"/>
+          <w:szCs w:val="36"/>
+          <w14:reflection w14:blurRad="6350" w14:stA="53000" w14:stPos="0" w14:endA="300" w14:endPos="35500" w14:dist="0" w14:dir="5400000" w14:fadeDir="5400000" w14:sx="100000" w14:sy="-90000" w14:kx="0" w14:ky="0" w14:algn="bl"/>
+          <w14:textOutline w14:w="0" w14:cap="flat" w14:cmpd="sng" w14:algn="ctr">
+            <w14:noFill/>
+            <w14:prstDash w14:val="solid"/>
+            <w14:round/>
+          </w14:textOutline>
+          <w14:textFill>
+            <w14:gradFill>
+              <w14:gsLst>
+                <w14:gs w14:pos="0">
+                  <w14:schemeClr w14:val="accent5">
+                    <w14:lumMod w14:val="50000"/>
+                  </w14:schemeClr>
+                </w14:gs>
+                <w14:gs w14:pos="50000">
+                  <w14:schemeClr w14:val="accent5"/>
+                </w14:gs>
+                <w14:gs w14:pos="100000">
+                  <w14:schemeClr w14:val="accent5">
+                    <w14:lumMod w14:val="60000"/>
+                    <w14:lumOff w14:val="40000"/>
+                  </w14:schemeClr>
+                </w14:gs>
+              </w14:gsLst>
+              <w14:lin w14:ang="5400000" w14:scaled="0"/>
+            </w14:gradFill>
+          </w14:textFill>
+        </w:rPr>
+        <w:t>deia de cobrar bolão</w:t>
+      </w:r>
+    </w:p>
+    <w:p>
+      <w:pPr>
+        <w:spacing w:after="0" w:line="240" w:lineRule="auto"/>
+      </w:pPr>
+    </w:p>
+    <w:p>
+      <w:pPr>
+        <w:spacing w:after="0" w:line="240" w:lineRule="auto"/>
+      </w:pPr>
       <w:r>
         <w:t xml:space="preserve">GORA AMIGÃO, VOU TE PASSAR UM </w:t>
       </w:r>
@@ -500,9 +612,20 @@
         <w:t>?</w:t>
       </w:r>
     </w:p>
-    <w:p/>
-    <w:p/>
-    <w:p>
+    <w:p>
+      <w:pPr>
+        <w:spacing w:after="0" w:line="240" w:lineRule="auto"/>
+      </w:pPr>
+    </w:p>
+    <w:p>
+      <w:pPr>
+        <w:spacing w:after="0" w:line="240" w:lineRule="auto"/>
+      </w:pPr>
+    </w:p>
+    <w:p>
+      <w:pPr>
+        <w:spacing w:after="0" w:line="240" w:lineRule="auto"/>
+      </w:pPr>
       <w:r>
         <w:t xml:space="preserve">Amigão, essa sua ideia está </w:t>
       </w:r>
@@ -523,6 +646,7 @@
           <w:ilvl w:val="0"/>
           <w:numId w:val="1"/>
         </w:numPr>
+        <w:spacing w:after="0" w:line="240" w:lineRule="auto"/>
       </w:pPr>
       <w:r>
         <w:rPr>
@@ -538,6 +662,7 @@
           <w:ilvl w:val="0"/>
           <w:numId w:val="1"/>
         </w:numPr>
+        <w:spacing w:after="0" w:line="240" w:lineRule="auto"/>
       </w:pPr>
       <w:r>
         <w:rPr>
@@ -556,6 +681,7 @@
           <w:ilvl w:val="0"/>
           <w:numId w:val="1"/>
         </w:numPr>
+        <w:spacing w:after="0" w:line="240" w:lineRule="auto"/>
       </w:pPr>
       <w:r>
         <w:rPr>
@@ -574,6 +700,7 @@
           <w:ilvl w:val="0"/>
           <w:numId w:val="1"/>
         </w:numPr>
+        <w:spacing w:after="0" w:line="240" w:lineRule="auto"/>
       </w:pPr>
       <w:r>
         <w:rPr>
@@ -584,6 +711,9 @@
       </w:r>
     </w:p>
     <w:p>
+      <w:pPr>
+        <w:spacing w:after="0" w:line="240" w:lineRule="auto"/>
+      </w:pPr>
       <w:r>
         <w:t xml:space="preserve">Sim, assim que você me enviar o link do site que te inspira, </w:t>
       </w:r>
@@ -596,6 +726,9 @@
       </w:r>
     </w:p>
     <w:p>
+      <w:pPr>
+        <w:spacing w:after="0" w:line="240" w:lineRule="auto"/>
+      </w:pPr>
       <w:r>
         <w:pict w14:anchorId="761B076A">
           <v:rect id="_x0000_i1061" style="width:0;height:1.5pt" o:hralign="center" o:hrstd="t" o:hr="t" fillcolor="#a0a0a0" stroked="f"/>
@@ -604,6 +737,7 @@
     </w:p>
     <w:p>
       <w:pPr>
+        <w:spacing w:after="0" w:line="240" w:lineRule="auto"/>
         <w:rPr>
           <w:b/>
           <w:bCs/>
@@ -627,6 +761,7 @@
     </w:p>
     <w:p>
       <w:pPr>
+        <w:spacing w:after="0" w:line="240" w:lineRule="auto"/>
         <w:rPr>
           <w:b/>
           <w:bCs/>
@@ -654,6 +789,7 @@
           <w:ilvl w:val="0"/>
           <w:numId w:val="2"/>
         </w:numPr>
+        <w:spacing w:after="0" w:line="240" w:lineRule="auto"/>
       </w:pPr>
       <w:r>
         <w:t>Visual limpo, como um volante da +Milionária:</w:t>
@@ -665,9 +801,9 @@
           <w:ilvl w:val="1"/>
           <w:numId w:val="2"/>
         </w:numPr>
-      </w:pPr>
-      <w:r>
-        <w:lastRenderedPageBreak/>
+        <w:spacing w:after="0" w:line="240" w:lineRule="auto"/>
+      </w:pPr>
+      <w:r>
         <w:t>50 números dispostos em uma grade clicável</w:t>
       </w:r>
     </w:p>
@@ -677,6 +813,7 @@
           <w:ilvl w:val="1"/>
           <w:numId w:val="2"/>
         </w:numPr>
+        <w:spacing w:after="0" w:line="240" w:lineRule="auto"/>
       </w:pPr>
       <w:r>
         <w:t>6 trevos dispostos em destaque abaixo</w:t>
@@ -688,6 +825,7 @@
           <w:ilvl w:val="0"/>
           <w:numId w:val="2"/>
         </w:numPr>
+        <w:spacing w:after="0" w:line="240" w:lineRule="auto"/>
       </w:pPr>
       <w:r>
         <w:t>Quando o usuário clica:</w:t>
@@ -699,6 +837,7 @@
           <w:ilvl w:val="1"/>
           <w:numId w:val="2"/>
         </w:numPr>
+        <w:spacing w:after="0" w:line="240" w:lineRule="auto"/>
       </w:pPr>
       <w:r>
         <w:t xml:space="preserve">Os números escolhidos </w:t>
@@ -717,6 +856,7 @@
           <w:ilvl w:val="1"/>
           <w:numId w:val="2"/>
         </w:numPr>
+        <w:spacing w:after="0" w:line="240" w:lineRule="auto"/>
       </w:pPr>
       <w:r>
         <w:t xml:space="preserve">Os não escolhidos </w:t>
@@ -730,6 +870,9 @@
       </w:r>
     </w:p>
     <w:p>
+      <w:pPr>
+        <w:spacing w:after="0" w:line="240" w:lineRule="auto"/>
+      </w:pPr>
       <w:r>
         <w:rPr>
           <w:rFonts w:ascii="Segoe UI Emoji" w:hAnsi="Segoe UI Emoji" w:cs="Segoe UI Emoji"/>
@@ -746,6 +889,7 @@
           <w:ilvl w:val="0"/>
           <w:numId w:val="3"/>
         </w:numPr>
+        <w:spacing w:after="0" w:line="240" w:lineRule="auto"/>
       </w:pPr>
       <w:r>
         <w:rPr>
@@ -761,6 +905,7 @@
           <w:ilvl w:val="1"/>
           <w:numId w:val="3"/>
         </w:numPr>
+        <w:spacing w:after="0" w:line="240" w:lineRule="auto"/>
       </w:pPr>
       <w:r>
         <w:t xml:space="preserve">Abre um </w:t>
@@ -782,12 +927,17 @@
           <w:ilvl w:val="1"/>
           <w:numId w:val="3"/>
         </w:numPr>
-      </w:pPr>
-      <w:r>
+        <w:spacing w:after="0" w:line="240" w:lineRule="auto"/>
+      </w:pPr>
+      <w:r>
+        <w:lastRenderedPageBreak/>
         <w:t>Modal dividido em abas: Frequência, Distribuição, Padrões, Afinidade, Trevos, Clusters...</w:t>
       </w:r>
     </w:p>
     <w:p>
+      <w:pPr>
+        <w:spacing w:after="0" w:line="240" w:lineRule="auto"/>
+      </w:pPr>
       <w:r>
         <w:pict w14:anchorId="05F86399">
           <v:rect id="_x0000_i1062" style="width:0;height:1.5pt" o:hralign="center" o:hrstd="t" o:hr="t" fillcolor="#a0a0a0" stroked="f"/>
@@ -796,6 +946,7 @@
     </w:p>
     <w:p>
       <w:pPr>
+        <w:spacing w:after="0" w:line="240" w:lineRule="auto"/>
         <w:rPr>
           <w:b/>
           <w:bCs/>
@@ -823,6 +974,7 @@
           <w:ilvl w:val="0"/>
           <w:numId w:val="4"/>
         </w:numPr>
+        <w:spacing w:after="0" w:line="240" w:lineRule="auto"/>
       </w:pPr>
       <w:r>
         <w:t>Cada análise com gráfico bonito (</w:t>
@@ -858,6 +1010,7 @@
           <w:ilvl w:val="0"/>
           <w:numId w:val="4"/>
         </w:numPr>
+        <w:spacing w:after="0" w:line="240" w:lineRule="auto"/>
       </w:pPr>
       <w:r>
         <w:t>Breve descrição em linguagem acessível</w:t>
@@ -869,6 +1022,7 @@
           <w:ilvl w:val="0"/>
           <w:numId w:val="4"/>
         </w:numPr>
+        <w:spacing w:after="0" w:line="240" w:lineRule="auto"/>
       </w:pPr>
       <w:r>
         <w:rPr>
@@ -879,6 +1033,9 @@
       </w:r>
     </w:p>
     <w:p>
+      <w:pPr>
+        <w:spacing w:after="0" w:line="240" w:lineRule="auto"/>
+      </w:pPr>
       <w:r>
         <w:pict w14:anchorId="2511A240">
           <v:rect id="_x0000_i1063" style="width:0;height:1.5pt" o:hralign="center" o:hrstd="t" o:hr="t" fillcolor="#a0a0a0" stroked="f"/>
@@ -887,6 +1044,7 @@
     </w:p>
     <w:p>
       <w:pPr>
+        <w:spacing w:after="0" w:line="240" w:lineRule="auto"/>
         <w:rPr>
           <w:b/>
           <w:bCs/>
@@ -909,11 +1067,17 @@
       </w:r>
     </w:p>
     <w:p>
+      <w:pPr>
+        <w:spacing w:after="0" w:line="240" w:lineRule="auto"/>
+      </w:pPr>
       <w:r>
         <w:t>Texto explicativo como:</w:t>
       </w:r>
     </w:p>
     <w:p>
+      <w:pPr>
+        <w:spacing w:after="0" w:line="240" w:lineRule="auto"/>
+      </w:pPr>
       <w:r>
         <w:rPr>
           <w:rFonts w:ascii="Segoe UI Emoji" w:hAnsi="Segoe UI Emoji" w:cs="Segoe UI Emoji"/>
@@ -958,6 +1122,9 @@
       </w:r>
     </w:p>
     <w:p>
+      <w:pPr>
+        <w:spacing w:after="0" w:line="240" w:lineRule="auto"/>
+      </w:pPr>
       <w:r>
         <w:rPr>
           <w:rFonts w:ascii="Segoe UI Emoji" w:hAnsi="Segoe UI Emoji" w:cs="Segoe UI Emoji"/>
@@ -974,6 +1141,7 @@
           <w:ilvl w:val="0"/>
           <w:numId w:val="5"/>
         </w:numPr>
+        <w:spacing w:after="0" w:line="240" w:lineRule="auto"/>
       </w:pPr>
       <w:r>
         <w:t>Nome</w:t>
@@ -985,6 +1153,7 @@
           <w:ilvl w:val="0"/>
           <w:numId w:val="5"/>
         </w:numPr>
+        <w:spacing w:after="0" w:line="240" w:lineRule="auto"/>
       </w:pPr>
       <w:r>
         <w:t>WhatsApp / E-mail</w:t>
@@ -996,12 +1165,16 @@
           <w:ilvl w:val="0"/>
           <w:numId w:val="5"/>
         </w:numPr>
+        <w:spacing w:after="0" w:line="240" w:lineRule="auto"/>
       </w:pPr>
       <w:r>
         <w:t>Quero participar com: (R$20 / R$50 / outro valor)</w:t>
       </w:r>
     </w:p>
     <w:p>
+      <w:pPr>
+        <w:spacing w:after="0" w:line="240" w:lineRule="auto"/>
+      </w:pPr>
       <w:r>
         <w:pict w14:anchorId="308A3789">
           <v:rect id="_x0000_i1064" style="width:0;height:1.5pt" o:hralign="center" o:hrstd="t" o:hr="t" fillcolor="#a0a0a0" stroked="f"/>
@@ -1010,6 +1183,7 @@
     </w:p>
     <w:p>
       <w:pPr>
+        <w:spacing w:after="0" w:line="240" w:lineRule="auto"/>
         <w:rPr>
           <w:b/>
           <w:bCs/>
@@ -1021,7 +1195,6 @@
           <w:b/>
           <w:bCs/>
         </w:rPr>
-        <w:lastRenderedPageBreak/>
         <w:t>🔐</w:t>
       </w:r>
       <w:r>
@@ -1038,6 +1211,7 @@
           <w:ilvl w:val="0"/>
           <w:numId w:val="6"/>
         </w:numPr>
+        <w:spacing w:after="0" w:line="240" w:lineRule="auto"/>
       </w:pPr>
       <w:r>
         <w:t xml:space="preserve">Usuário cria conta e tem </w:t>
@@ -1056,6 +1230,7 @@
           <w:ilvl w:val="0"/>
           <w:numId w:val="6"/>
         </w:numPr>
+        <w:spacing w:after="0" w:line="240" w:lineRule="auto"/>
       </w:pPr>
       <w:r>
         <w:t>Após isso:</w:t>
@@ -1067,6 +1242,7 @@
           <w:ilvl w:val="1"/>
           <w:numId w:val="6"/>
         </w:numPr>
+        <w:spacing w:after="0" w:line="240" w:lineRule="auto"/>
       </w:pPr>
       <w:r>
         <w:t>Pode assinar plano mensal para análises completas</w:t>
@@ -1078,12 +1254,16 @@
           <w:ilvl w:val="1"/>
           <w:numId w:val="6"/>
         </w:numPr>
+        <w:spacing w:after="0" w:line="240" w:lineRule="auto"/>
       </w:pPr>
       <w:r>
         <w:t>Ou sair sem qualquer vínculo</w:t>
       </w:r>
     </w:p>
     <w:p>
+      <w:pPr>
+        <w:spacing w:after="0" w:line="240" w:lineRule="auto"/>
+      </w:pPr>
       <w:r>
         <w:pict w14:anchorId="418144C8">
           <v:rect id="_x0000_i1065" style="width:0;height:1.5pt" o:hralign="center" o:hrstd="t" o:hr="t" fillcolor="#a0a0a0" stroked="f"/>
@@ -1092,6 +1272,7 @@
     </w:p>
     <w:p>
       <w:pPr>
+        <w:spacing w:after="0" w:line="240" w:lineRule="auto"/>
         <w:rPr>
           <w:b/>
           <w:bCs/>
@@ -1142,6 +1323,7 @@
           </w:tcPr>
           <w:p>
             <w:pPr>
+              <w:spacing w:after="0" w:line="240" w:lineRule="auto"/>
               <w:rPr>
                 <w:b/>
                 <w:bCs/>
@@ -1164,6 +1346,7 @@
           </w:tcPr>
           <w:p>
             <w:pPr>
+              <w:spacing w:after="0" w:line="240" w:lineRule="auto"/>
               <w:rPr>
                 <w:b/>
                 <w:bCs/>
@@ -1190,6 +1373,9 @@
             <w:hideMark/>
           </w:tcPr>
           <w:p>
+            <w:pPr>
+              <w:spacing w:after="0" w:line="240" w:lineRule="auto"/>
+            </w:pPr>
             <w:r>
               <w:t>Cartão interativo</w:t>
             </w:r>
@@ -1202,6 +1388,9 @@
             <w:hideMark/>
           </w:tcPr>
           <w:p>
+            <w:pPr>
+              <w:spacing w:after="0" w:line="240" w:lineRule="auto"/>
+            </w:pPr>
             <w:r>
               <w:t>Envolve o usuário, visual leve</w:t>
             </w:r>
@@ -1219,6 +1408,9 @@
             <w:hideMark/>
           </w:tcPr>
           <w:p>
+            <w:pPr>
+              <w:spacing w:after="0" w:line="240" w:lineRule="auto"/>
+            </w:pPr>
             <w:r>
               <w:t>Modais analíticos</w:t>
             </w:r>
@@ -1231,6 +1423,9 @@
             <w:hideMark/>
           </w:tcPr>
           <w:p>
+            <w:pPr>
+              <w:spacing w:after="0" w:line="240" w:lineRule="auto"/>
+            </w:pPr>
             <w:r>
               <w:t>Não assusta quem não gosta de “números demais”</w:t>
             </w:r>
@@ -1248,6 +1443,9 @@
             <w:hideMark/>
           </w:tcPr>
           <w:p>
+            <w:pPr>
+              <w:spacing w:after="0" w:line="240" w:lineRule="auto"/>
+            </w:pPr>
             <w:r>
               <w:t>Bolão privado</w:t>
             </w:r>
@@ -1260,6 +1458,9 @@
             <w:hideMark/>
           </w:tcPr>
           <w:p>
+            <w:pPr>
+              <w:spacing w:after="0" w:line="240" w:lineRule="auto"/>
+            </w:pPr>
             <w:r>
               <w:t>Cria senso de exclusividade e confiança</w:t>
             </w:r>
@@ -1277,6 +1478,9 @@
             <w:hideMark/>
           </w:tcPr>
           <w:p>
+            <w:pPr>
+              <w:spacing w:after="0" w:line="240" w:lineRule="auto"/>
+            </w:pPr>
             <w:r>
               <w:t>Acesso demo + assinatura</w:t>
             </w:r>
@@ -1289,6 +1493,9 @@
             <w:hideMark/>
           </w:tcPr>
           <w:p>
+            <w:pPr>
+              <w:spacing w:after="0" w:line="240" w:lineRule="auto"/>
+            </w:pPr>
             <w:r>
               <w:t>Permite testar antes de pagar</w:t>
             </w:r>
@@ -1306,6 +1513,9 @@
             <w:hideMark/>
           </w:tcPr>
           <w:p>
+            <w:pPr>
+              <w:spacing w:after="0" w:line="240" w:lineRule="auto"/>
+            </w:pPr>
             <w:r>
               <w:t>Leve, limpo e elegante</w:t>
             </w:r>
@@ -1318,6 +1528,9 @@
             <w:hideMark/>
           </w:tcPr>
           <w:p>
+            <w:pPr>
+              <w:spacing w:after="0" w:line="240" w:lineRule="auto"/>
+            </w:pPr>
             <w:r>
               <w:t>Ideal para celular e navegadores comuns</w:t>
             </w:r>
@@ -1326,6 +1539,9 @@
       </w:tr>
     </w:tbl>
     <w:p>
+      <w:pPr>
+        <w:spacing w:after="0" w:line="240" w:lineRule="auto"/>
+      </w:pPr>
       <w:r>
         <w:pict w14:anchorId="17388779">
           <v:rect id="_x0000_i1066" style="width:0;height:1.5pt" o:hralign="center" o:hrstd="t" o:hr="t" fillcolor="#a0a0a0" stroked="f"/>
@@ -1334,6 +1550,7 @@
     </w:p>
     <w:p>
       <w:pPr>
+        <w:spacing w:after="0" w:line="240" w:lineRule="auto"/>
         <w:rPr>
           <w:b/>
           <w:bCs/>
@@ -1361,6 +1578,7 @@
           <w:ilvl w:val="0"/>
           <w:numId w:val="7"/>
         </w:numPr>
+        <w:spacing w:after="0" w:line="240" w:lineRule="auto"/>
       </w:pPr>
       <w:r>
         <w:t xml:space="preserve">Me envie o </w:t>
@@ -1379,6 +1597,7 @@
           <w:ilvl w:val="0"/>
           <w:numId w:val="7"/>
         </w:numPr>
+        <w:spacing w:after="0" w:line="240" w:lineRule="auto"/>
       </w:pPr>
       <w:r>
         <w:t xml:space="preserve">Eu monto o esqueleto do HTML (ou </w:t>
@@ -1398,12 +1617,22 @@
           <w:ilvl w:val="0"/>
           <w:numId w:val="7"/>
         </w:numPr>
+        <w:spacing w:after="0" w:line="240" w:lineRule="auto"/>
       </w:pPr>
       <w:r>
         <w:t>Depois podemos expandir com login, banco de dados e painel de bolões</w:t>
       </w:r>
     </w:p>
     <w:p>
+      <w:pPr>
+        <w:pBdr>
+          <w:bottom w:val="double" w:sz="6" w:space="1" w:color="auto"/>
+        </w:pBdr>
+        <w:spacing w:after="0" w:line="240" w:lineRule="auto"/>
+        <w:rPr>
+          <w:rFonts w:ascii="Segoe UI Emoji" w:hAnsi="Segoe UI Emoji" w:cs="Segoe UI Emoji"/>
+        </w:rPr>
+      </w:pPr>
       <w:r>
         <w:t xml:space="preserve">Estou pronto aqui! Só falta o link </w:t>
       </w:r>
@@ -1420,6 +1649,1484 @@
           <w:rFonts w:ascii="Segoe UI Emoji" w:hAnsi="Segoe UI Emoji" w:cs="Segoe UI Emoji"/>
         </w:rPr>
         <w:t>🚀</w:t>
+      </w:r>
+    </w:p>
+    <w:p>
+      <w:pPr>
+        <w:pBdr>
+          <w:bottom w:val="double" w:sz="6" w:space="1" w:color="auto"/>
+        </w:pBdr>
+        <w:spacing w:after="0" w:line="240" w:lineRule="auto"/>
+        <w:rPr>
+          <w:rFonts w:ascii="Segoe UI Emoji" w:hAnsi="Segoe UI Emoji" w:cs="Segoe UI Emoji"/>
+        </w:rPr>
+      </w:pPr>
+    </w:p>
+    <w:p>
+      <w:pPr>
+        <w:pBdr>
+          <w:bottom w:val="double" w:sz="6" w:space="1" w:color="auto"/>
+        </w:pBdr>
+        <w:spacing w:after="0" w:line="240" w:lineRule="auto"/>
+      </w:pPr>
+    </w:p>
+    <w:p>
+      <w:pPr>
+        <w:spacing w:after="0" w:line="240" w:lineRule="auto"/>
+      </w:pPr>
+    </w:p>
+    <w:p>
+      <w:pPr>
+        <w:spacing w:after="0" w:line="240" w:lineRule="auto"/>
+      </w:pPr>
+    </w:p>
+    <w:p>
+      <w:pPr>
+        <w:spacing w:after="0" w:line="240" w:lineRule="auto"/>
+      </w:pPr>
+    </w:p>
+    <w:p>
+      <w:pPr>
+        <w:spacing w:after="0" w:line="240" w:lineRule="auto"/>
+      </w:pPr>
+    </w:p>
+    <w:p>
+      <w:pPr>
+        <w:spacing w:after="0" w:line="240" w:lineRule="auto"/>
+      </w:pPr>
+    </w:p>
+    <w:p>
+      <w:pPr>
+        <w:spacing w:after="0" w:line="240" w:lineRule="auto"/>
+      </w:pPr>
+      <w:r>
+        <w:t>Amigão, que excelente visão! É uma fase crucial e muito empolgante, onde transformamos toda essa robusta análise estatística em uma experiência de usuário cativante e, potencialmente, em um modelo de negócio. Adorei a ideia do cartão interativo e dos pop-ups modais.</w:t>
+      </w:r>
+    </w:p>
+    <w:p>
+      <w:pPr>
+        <w:spacing w:after="0" w:line="240" w:lineRule="auto"/>
+      </w:pPr>
+      <w:r>
+        <w:t>Vamos estruturar essa página comercial para a +Milionária, pensando em um ambiente leve, objetivo e que revele a profundidade da análise conforme o interesse do usuário.</w:t>
+      </w:r>
+    </w:p>
+    <w:p>
+      <w:pPr>
+        <w:spacing w:after="0" w:line="240" w:lineRule="auto"/>
+      </w:pPr>
+    </w:p>
+    <w:p>
+      <w:pPr>
+        <w:spacing w:after="0" w:line="240" w:lineRule="auto"/>
+        <w:rPr>
+          <w:b/>
+          <w:bCs/>
+        </w:rPr>
+      </w:pPr>
+      <w:r>
+        <w:rPr>
+          <w:b/>
+          <w:bCs/>
+        </w:rPr>
+        <w:t>Estrutura da Página Comercial da +Milionária (</w:t>
+      </w:r>
+      <w:proofErr w:type="spellStart"/>
+      <w:r>
+        <w:rPr>
+          <w:b/>
+          <w:bCs/>
+        </w:rPr>
+        <w:t>Frontend</w:t>
+      </w:r>
+      <w:proofErr w:type="spellEnd"/>
+      <w:r>
+        <w:rPr>
+          <w:b/>
+          <w:bCs/>
+        </w:rPr>
+        <w:t xml:space="preserve"> e UX)</w:t>
+      </w:r>
+    </w:p>
+    <w:p>
+      <w:pPr>
+        <w:spacing w:after="0" w:line="240" w:lineRule="auto"/>
+      </w:pPr>
+      <w:r>
+        <w:rPr>
+          <w:b/>
+          <w:bCs/>
+        </w:rPr>
+        <w:t>1. Página Frontal: O Cartão Interativo da +Milionária</w:t>
+      </w:r>
+    </w:p>
+    <w:p>
+      <w:pPr>
+        <w:numPr>
+          <w:ilvl w:val="0"/>
+          <w:numId w:val="8"/>
+        </w:numPr>
+        <w:spacing w:after="0" w:line="240" w:lineRule="auto"/>
+      </w:pPr>
+      <w:r>
+        <w:rPr>
+          <w:b/>
+          <w:bCs/>
+        </w:rPr>
+        <w:t>Design:</w:t>
+      </w:r>
+      <w:r>
+        <w:t xml:space="preserve"> Mantenha um visual limpo e minimalista, focado na identidade visual da +Milionária (cores, tipografia). O elemento central será um "cartão" ou "volante" virtual da +Milionária, exibindo os 50 números principais e os 6 trevos.</w:t>
+      </w:r>
+    </w:p>
+    <w:p>
+      <w:pPr>
+        <w:numPr>
+          <w:ilvl w:val="0"/>
+          <w:numId w:val="8"/>
+        </w:numPr>
+        <w:spacing w:after="0" w:line="240" w:lineRule="auto"/>
+      </w:pPr>
+      <w:r>
+        <w:rPr>
+          <w:b/>
+          <w:bCs/>
+        </w:rPr>
+        <w:t>Estado Inicial:</w:t>
+      </w:r>
+      <w:r>
+        <w:t xml:space="preserve"> O cartão pode exibir todos os números em um estado neutro (</w:t>
+      </w:r>
+      <w:proofErr w:type="spellStart"/>
+      <w:r>
+        <w:t>ex</w:t>
+      </w:r>
+      <w:proofErr w:type="spellEnd"/>
+      <w:r>
+        <w:t>: cinza claro).</w:t>
+      </w:r>
+    </w:p>
+    <w:p>
+      <w:pPr>
+        <w:numPr>
+          <w:ilvl w:val="0"/>
+          <w:numId w:val="8"/>
+        </w:numPr>
+        <w:spacing w:after="0" w:line="240" w:lineRule="auto"/>
+      </w:pPr>
+      <w:proofErr w:type="spellStart"/>
+      <w:r>
+        <w:rPr>
+          <w:b/>
+          <w:bCs/>
+        </w:rPr>
+        <w:t>Botoões</w:t>
+      </w:r>
+      <w:proofErr w:type="spellEnd"/>
+      <w:r>
+        <w:rPr>
+          <w:b/>
+          <w:bCs/>
+        </w:rPr>
+        <w:t xml:space="preserve"> de Análise:</w:t>
+      </w:r>
+      <w:r>
+        <w:t xml:space="preserve"> Abaixo (ou ao lado) do cartão, organize botões de forma clara e visualmente atraente, cada um representando uma categoria de análise que você desenvolveu:</w:t>
+      </w:r>
+    </w:p>
+    <w:p>
+      <w:pPr>
+        <w:numPr>
+          <w:ilvl w:val="1"/>
+          <w:numId w:val="8"/>
+        </w:numPr>
+        <w:spacing w:after="0" w:line="240" w:lineRule="auto"/>
+      </w:pPr>
+      <w:r>
+        <w:rPr>
+          <w:b/>
+          <w:bCs/>
+        </w:rPr>
+        <w:t>"Análise de Frequência"</w:t>
+      </w:r>
+    </w:p>
+    <w:p>
+      <w:pPr>
+        <w:numPr>
+          <w:ilvl w:val="1"/>
+          <w:numId w:val="8"/>
+        </w:numPr>
+        <w:spacing w:after="0" w:line="240" w:lineRule="auto"/>
+      </w:pPr>
+      <w:r>
+        <w:rPr>
+          <w:b/>
+          <w:bCs/>
+        </w:rPr>
+        <w:t>"Análise de Padrões e Sequências"</w:t>
+      </w:r>
+    </w:p>
+    <w:p>
+      <w:pPr>
+        <w:numPr>
+          <w:ilvl w:val="1"/>
+          <w:numId w:val="8"/>
+        </w:numPr>
+        <w:spacing w:after="0" w:line="240" w:lineRule="auto"/>
+      </w:pPr>
+      <w:r>
+        <w:rPr>
+          <w:b/>
+          <w:bCs/>
+        </w:rPr>
+        <w:t>"Análise de Distribuição"</w:t>
+      </w:r>
+    </w:p>
+    <w:p>
+      <w:pPr>
+        <w:numPr>
+          <w:ilvl w:val="1"/>
+          <w:numId w:val="8"/>
+        </w:numPr>
+        <w:spacing w:after="0" w:line="240" w:lineRule="auto"/>
+      </w:pPr>
+      <w:r>
+        <w:rPr>
+          <w:b/>
+          <w:bCs/>
+        </w:rPr>
+        <w:t>"Análise de Combinações"</w:t>
+      </w:r>
+    </w:p>
+    <w:p>
+      <w:pPr>
+        <w:numPr>
+          <w:ilvl w:val="1"/>
+          <w:numId w:val="8"/>
+        </w:numPr>
+        <w:spacing w:after="0" w:line="240" w:lineRule="auto"/>
+      </w:pPr>
+      <w:r>
+        <w:rPr>
+          <w:b/>
+          <w:bCs/>
+        </w:rPr>
+        <w:t>"Análise dos Trevos da Sorte"</w:t>
+      </w:r>
+    </w:p>
+    <w:p>
+      <w:pPr>
+        <w:numPr>
+          <w:ilvl w:val="0"/>
+          <w:numId w:val="8"/>
+        </w:numPr>
+        <w:spacing w:after="0" w:line="240" w:lineRule="auto"/>
+      </w:pPr>
+      <w:r>
+        <w:rPr>
+          <w:b/>
+          <w:bCs/>
+        </w:rPr>
+        <w:t>Mecanismo de Filtro Interativo:</w:t>
+      </w:r>
+    </w:p>
+    <w:p>
+      <w:pPr>
+        <w:numPr>
+          <w:ilvl w:val="1"/>
+          <w:numId w:val="8"/>
+        </w:numPr>
+        <w:spacing w:after="0" w:line="240" w:lineRule="auto"/>
+      </w:pPr>
+      <w:r>
+        <w:t>Quando o usuário clica em um botão de análise, um conjunto de opções ou "</w:t>
+      </w:r>
+      <w:proofErr w:type="spellStart"/>
+      <w:r>
+        <w:t>sub-filtros</w:t>
+      </w:r>
+      <w:proofErr w:type="spellEnd"/>
+      <w:r>
+        <w:t>" para aquela análise aparece.</w:t>
+      </w:r>
+    </w:p>
+    <w:p>
+      <w:pPr>
+        <w:numPr>
+          <w:ilvl w:val="1"/>
+          <w:numId w:val="8"/>
+        </w:numPr>
+        <w:spacing w:after="0" w:line="240" w:lineRule="auto"/>
+      </w:pPr>
+      <w:r>
+        <w:rPr>
+          <w:b/>
+          <w:bCs/>
+        </w:rPr>
+        <w:t>Exemplo:</w:t>
+      </w:r>
+      <w:r>
+        <w:t xml:space="preserve"> Clicar em "Análise de Frequência" pode revelar opções como:</w:t>
+      </w:r>
+    </w:p>
+    <w:p>
+      <w:pPr>
+        <w:numPr>
+          <w:ilvl w:val="2"/>
+          <w:numId w:val="8"/>
+        </w:numPr>
+        <w:spacing w:after="0" w:line="240" w:lineRule="auto"/>
+      </w:pPr>
+      <w:r>
+        <w:t>"Números Mais Quentes (Top 10)"</w:t>
+      </w:r>
+    </w:p>
+    <w:p>
+      <w:pPr>
+        <w:numPr>
+          <w:ilvl w:val="2"/>
+          <w:numId w:val="8"/>
+        </w:numPr>
+        <w:spacing w:after="0" w:line="240" w:lineRule="auto"/>
+      </w:pPr>
+      <w:r>
+        <w:t>"Números Mais Frios (</w:t>
+      </w:r>
+      <w:proofErr w:type="spellStart"/>
+      <w:r>
+        <w:t>Bottom</w:t>
+      </w:r>
+      <w:proofErr w:type="spellEnd"/>
+      <w:r>
+        <w:t xml:space="preserve"> 10)"</w:t>
+      </w:r>
+    </w:p>
+    <w:p>
+      <w:pPr>
+        <w:numPr>
+          <w:ilvl w:val="2"/>
+          <w:numId w:val="8"/>
+        </w:numPr>
+        <w:spacing w:after="0" w:line="240" w:lineRule="auto"/>
+      </w:pPr>
+      <w:r>
+        <w:t>"Frequência Recente (Últimos 10 concursos)"</w:t>
+      </w:r>
+    </w:p>
+    <w:p>
+      <w:pPr>
+        <w:numPr>
+          <w:ilvl w:val="2"/>
+          <w:numId w:val="8"/>
+        </w:numPr>
+        <w:spacing w:after="0" w:line="240" w:lineRule="auto"/>
+      </w:pPr>
+      <w:r>
+        <w:t>"Frequência Geral (Todos os concursos)"</w:t>
+      </w:r>
+    </w:p>
+    <w:p>
+      <w:pPr>
+        <w:numPr>
+          <w:ilvl w:val="1"/>
+          <w:numId w:val="8"/>
+        </w:numPr>
+        <w:spacing w:after="0" w:line="240" w:lineRule="auto"/>
+      </w:pPr>
+      <w:r>
+        <w:t>Ao selecionar uma dessas opções, os números no cartão interativo se ajustam visualmente:</w:t>
+      </w:r>
+    </w:p>
+    <w:p>
+      <w:pPr>
+        <w:numPr>
+          <w:ilvl w:val="2"/>
+          <w:numId w:val="8"/>
+        </w:numPr>
+        <w:spacing w:after="0" w:line="240" w:lineRule="auto"/>
+      </w:pPr>
+      <w:r>
+        <w:t xml:space="preserve">Os números que </w:t>
+      </w:r>
+      <w:r>
+        <w:rPr>
+          <w:i/>
+          <w:iCs/>
+        </w:rPr>
+        <w:t>não</w:t>
+      </w:r>
+      <w:r>
+        <w:t xml:space="preserve"> atendem ao critério (</w:t>
+      </w:r>
+      <w:proofErr w:type="spellStart"/>
+      <w:r>
+        <w:t>ex</w:t>
+      </w:r>
+      <w:proofErr w:type="spellEnd"/>
+      <w:r>
+        <w:t>: não são do Top 10) ficam esmaecidos/transparentes.</w:t>
+      </w:r>
+    </w:p>
+    <w:p>
+      <w:pPr>
+        <w:numPr>
+          <w:ilvl w:val="2"/>
+          <w:numId w:val="8"/>
+        </w:numPr>
+        <w:spacing w:after="0" w:line="240" w:lineRule="auto"/>
+      </w:pPr>
+      <w:r>
+        <w:t xml:space="preserve">Os números que </w:t>
+      </w:r>
+      <w:r>
+        <w:rPr>
+          <w:i/>
+          <w:iCs/>
+        </w:rPr>
+        <w:t>atendem</w:t>
+      </w:r>
+      <w:r>
+        <w:t xml:space="preserve"> ao critério (</w:t>
+      </w:r>
+      <w:proofErr w:type="spellStart"/>
+      <w:r>
+        <w:t>ex</w:t>
+      </w:r>
+      <w:proofErr w:type="spellEnd"/>
+      <w:r>
+        <w:t>: os Top 10) ficam destacados (cor vibrante, brilho, borda).</w:t>
+      </w:r>
+    </w:p>
+    <w:p>
+      <w:pPr>
+        <w:numPr>
+          <w:ilvl w:val="2"/>
+          <w:numId w:val="8"/>
+        </w:numPr>
+        <w:spacing w:after="0" w:line="240" w:lineRule="auto"/>
+      </w:pPr>
+      <w:r>
+        <w:t>Se o usuário clicar em múltiplas opções de filtro (</w:t>
+      </w:r>
+      <w:proofErr w:type="spellStart"/>
+      <w:r>
+        <w:t>ex</w:t>
+      </w:r>
+      <w:proofErr w:type="spellEnd"/>
+      <w:r>
+        <w:t>: Top 10 quentes E Pares), a interseção dos números é destacada.</w:t>
+      </w:r>
+    </w:p>
+    <w:p>
+      <w:pPr>
+        <w:numPr>
+          <w:ilvl w:val="1"/>
+          <w:numId w:val="8"/>
+        </w:numPr>
+        <w:spacing w:after="0" w:line="240" w:lineRule="auto"/>
+      </w:pPr>
+      <w:r>
+        <w:rPr>
+          <w:b/>
+          <w:bCs/>
+        </w:rPr>
+        <w:t>Trevo Interativo:</w:t>
+      </w:r>
+      <w:r>
+        <w:t xml:space="preserve"> Os Trevos também devem ter sua própria interação, talvez mudando de cor ou piscando se forem </w:t>
+      </w:r>
+      <w:r>
+        <w:lastRenderedPageBreak/>
+        <w:t>selecionados por uma análise específica de Trevos (</w:t>
+      </w:r>
+      <w:proofErr w:type="spellStart"/>
+      <w:r>
+        <w:t>ex</w:t>
+      </w:r>
+      <w:proofErr w:type="spellEnd"/>
+      <w:r>
+        <w:t>: a dupla de trevos mais comum).</w:t>
+      </w:r>
+    </w:p>
+    <w:p>
+      <w:pPr>
+        <w:numPr>
+          <w:ilvl w:val="0"/>
+          <w:numId w:val="8"/>
+        </w:numPr>
+        <w:spacing w:after="0" w:line="240" w:lineRule="auto"/>
+      </w:pPr>
+      <w:r>
+        <w:rPr>
+          <w:b/>
+          <w:bCs/>
+        </w:rPr>
+        <w:t>Botão "Limpar Filtros":</w:t>
+      </w:r>
+      <w:r>
+        <w:t xml:space="preserve"> Essencial para resetar o cartão e as seleções.</w:t>
+      </w:r>
+    </w:p>
+    <w:p>
+      <w:pPr>
+        <w:spacing w:after="0" w:line="240" w:lineRule="auto"/>
+      </w:pPr>
+      <w:r>
+        <w:rPr>
+          <w:b/>
+          <w:bCs/>
+        </w:rPr>
+        <w:t>2. Pop-up Modais para Análises Estatísticas (O "Por Trás da Cortina")</w:t>
+      </w:r>
+    </w:p>
+    <w:p>
+      <w:pPr>
+        <w:numPr>
+          <w:ilvl w:val="0"/>
+          <w:numId w:val="9"/>
+        </w:numPr>
+        <w:spacing w:after="0" w:line="240" w:lineRule="auto"/>
+      </w:pPr>
+      <w:r>
+        <w:rPr>
+          <w:b/>
+          <w:bCs/>
+        </w:rPr>
+        <w:t>Acionamento:</w:t>
+      </w:r>
+      <w:r>
+        <w:t xml:space="preserve"> Cada botão de categoria de análise (e/ou as opções de </w:t>
+      </w:r>
+      <w:proofErr w:type="spellStart"/>
+      <w:r>
+        <w:t>sub-filtro</w:t>
+      </w:r>
+      <w:proofErr w:type="spellEnd"/>
+      <w:r>
+        <w:t>) terá um ícone (</w:t>
+      </w:r>
+      <w:proofErr w:type="spellStart"/>
+      <w:r>
+        <w:t>ex</w:t>
+      </w:r>
+      <w:proofErr w:type="spellEnd"/>
+      <w:r>
+        <w:t>: i de informação, gráfico) ou um link explícito "Ver Detalhes da Análise" que abre um modal.</w:t>
+      </w:r>
+    </w:p>
+    <w:p>
+      <w:pPr>
+        <w:numPr>
+          <w:ilvl w:val="0"/>
+          <w:numId w:val="9"/>
+        </w:numPr>
+        <w:spacing w:after="0" w:line="240" w:lineRule="auto"/>
+      </w:pPr>
+      <w:r>
+        <w:rPr>
+          <w:b/>
+          <w:bCs/>
+        </w:rPr>
+        <w:t>Conteúdo dos Modais:</w:t>
+      </w:r>
+    </w:p>
+    <w:p>
+      <w:pPr>
+        <w:numPr>
+          <w:ilvl w:val="1"/>
+          <w:numId w:val="9"/>
+        </w:numPr>
+        <w:spacing w:after="0" w:line="240" w:lineRule="auto"/>
+      </w:pPr>
+      <w:r>
+        <w:rPr>
+          <w:b/>
+          <w:bCs/>
+        </w:rPr>
+        <w:t>Design Clean:</w:t>
+      </w:r>
+      <w:r>
+        <w:t xml:space="preserve"> Use gráficos simples e intuitivos para apresentar os dados. Evite tabelas gigantes de cara.</w:t>
+      </w:r>
+    </w:p>
+    <w:p>
+      <w:pPr>
+        <w:numPr>
+          <w:ilvl w:val="1"/>
+          <w:numId w:val="9"/>
+        </w:numPr>
+        <w:spacing w:after="0" w:line="240" w:lineRule="auto"/>
+      </w:pPr>
+      <w:r>
+        <w:rPr>
+          <w:b/>
+          <w:bCs/>
+        </w:rPr>
+        <w:t>Gráficos Sugeridos:</w:t>
+      </w:r>
+    </w:p>
+    <w:p>
+      <w:pPr>
+        <w:numPr>
+          <w:ilvl w:val="2"/>
+          <w:numId w:val="9"/>
+        </w:numPr>
+        <w:spacing w:after="0" w:line="240" w:lineRule="auto"/>
+      </w:pPr>
+      <w:r>
+        <w:rPr>
+          <w:b/>
+          <w:bCs/>
+        </w:rPr>
+        <w:t>Frequência:</w:t>
+      </w:r>
+      <w:r>
+        <w:t xml:space="preserve"> Gráfico de barras (horizontal) para mostrar a frequência absoluta/relativa dos números/trevos. Pode ter uma opção de </w:t>
+      </w:r>
+      <w:proofErr w:type="spellStart"/>
+      <w:r>
+        <w:t>slider</w:t>
+      </w:r>
+      <w:proofErr w:type="spellEnd"/>
+      <w:r>
+        <w:t xml:space="preserve"> para ver a frequência em diferentes períodos (todos os concursos, últimos 20%, últimos 10%).</w:t>
+      </w:r>
+    </w:p>
+    <w:p>
+      <w:pPr>
+        <w:numPr>
+          <w:ilvl w:val="2"/>
+          <w:numId w:val="9"/>
+        </w:numPr>
+        <w:spacing w:after="0" w:line="240" w:lineRule="auto"/>
+      </w:pPr>
+      <w:r>
+        <w:rPr>
+          <w:b/>
+          <w:bCs/>
+        </w:rPr>
+        <w:t>Padrões e Sequências:</w:t>
+      </w:r>
+    </w:p>
+    <w:p>
+      <w:pPr>
+        <w:numPr>
+          <w:ilvl w:val="3"/>
+          <w:numId w:val="9"/>
+        </w:numPr>
+        <w:spacing w:after="0" w:line="240" w:lineRule="auto"/>
+      </w:pPr>
+      <w:r>
+        <w:t>Um gráfico de pizza/donut para "Tipos de Consecutivos" (2-consecutivos, 3-</w:t>
+      </w:r>
+      <w:proofErr w:type="gramStart"/>
+      <w:r>
+        <w:t>consecutivos, etc.</w:t>
+      </w:r>
+      <w:proofErr w:type="gramEnd"/>
+      <w:r>
+        <w:t>).</w:t>
+      </w:r>
+    </w:p>
+    <w:p>
+      <w:pPr>
+        <w:numPr>
+          <w:ilvl w:val="3"/>
+          <w:numId w:val="9"/>
+        </w:numPr>
+        <w:spacing w:after="0" w:line="240" w:lineRule="auto"/>
+      </w:pPr>
+      <w:r>
+        <w:t>Um gráfico de linha para mostrar a "Média de Repetições ao longo do tempo" (se viável).</w:t>
+      </w:r>
+    </w:p>
+    <w:p>
+      <w:pPr>
+        <w:numPr>
+          <w:ilvl w:val="3"/>
+          <w:numId w:val="9"/>
+        </w:numPr>
+        <w:spacing w:after="0" w:line="240" w:lineRule="auto"/>
+      </w:pPr>
+      <w:r>
+        <w:t>Uma tabela compacta para "Números Mais Ausentes" e "Ciclo Médio de Retorno".</w:t>
+      </w:r>
+    </w:p>
+    <w:p>
+      <w:pPr>
+        <w:numPr>
+          <w:ilvl w:val="2"/>
+          <w:numId w:val="9"/>
+        </w:numPr>
+        <w:spacing w:after="0" w:line="240" w:lineRule="auto"/>
+      </w:pPr>
+      <w:r>
+        <w:rPr>
+          <w:b/>
+          <w:bCs/>
+        </w:rPr>
+        <w:t>Distribuição:</w:t>
+      </w:r>
+    </w:p>
+    <w:p>
+      <w:pPr>
+        <w:numPr>
+          <w:ilvl w:val="3"/>
+          <w:numId w:val="9"/>
+        </w:numPr>
+        <w:spacing w:after="0" w:line="240" w:lineRule="auto"/>
+      </w:pPr>
+      <w:r>
+        <w:t>Gráficos de barras para "Paridade" (quantos sorteios tiveram 3P-3I, 4P-</w:t>
+      </w:r>
+      <w:proofErr w:type="gramStart"/>
+      <w:r>
+        <w:t>2I, etc.</w:t>
+      </w:r>
+      <w:proofErr w:type="gramEnd"/>
+      <w:r>
+        <w:t>).</w:t>
+      </w:r>
+    </w:p>
+    <w:p>
+      <w:pPr>
+        <w:numPr>
+          <w:ilvl w:val="3"/>
+          <w:numId w:val="9"/>
+        </w:numPr>
+        <w:spacing w:after="0" w:line="240" w:lineRule="auto"/>
+      </w:pPr>
+      <w:r>
+        <w:t xml:space="preserve">Histograma ou gráfico de barras para "Distribuição por Faixas" (quantos números </w:t>
+      </w:r>
+      <w:proofErr w:type="gramStart"/>
+      <w:r>
+        <w:t>caem em</w:t>
+      </w:r>
+      <w:proofErr w:type="gramEnd"/>
+      <w:r>
+        <w:t xml:space="preserve"> 1-10, 11-20, etc.).</w:t>
+      </w:r>
+    </w:p>
+    <w:p>
+      <w:pPr>
+        <w:numPr>
+          <w:ilvl w:val="3"/>
+          <w:numId w:val="9"/>
+        </w:numPr>
+        <w:spacing w:after="0" w:line="240" w:lineRule="auto"/>
+      </w:pPr>
+      <w:r>
+        <w:t>Histograma ou gráfico de caixa e bigode para "Soma dos Números" e "Amplitude" para visualizar a distribuição dessas métricas.</w:t>
+      </w:r>
+    </w:p>
+    <w:p>
+      <w:pPr>
+        <w:numPr>
+          <w:ilvl w:val="2"/>
+          <w:numId w:val="9"/>
+        </w:numPr>
+        <w:spacing w:after="0" w:line="240" w:lineRule="auto"/>
+      </w:pPr>
+      <w:r>
+        <w:rPr>
+          <w:b/>
+          <w:bCs/>
+        </w:rPr>
+        <w:t>Combinações:</w:t>
+      </w:r>
+    </w:p>
+    <w:p>
+      <w:pPr>
+        <w:numPr>
+          <w:ilvl w:val="3"/>
+          <w:numId w:val="9"/>
+        </w:numPr>
+        <w:spacing w:after="0" w:line="240" w:lineRule="auto"/>
+      </w:pPr>
+      <w:r>
+        <w:t>Tabelas simples e bem formatadas para "Duplas/Ternas/Quadras Mais Frequentes" e "Pares de Maior Afinidade".</w:t>
+      </w:r>
+    </w:p>
+    <w:p>
+      <w:pPr>
+        <w:numPr>
+          <w:ilvl w:val="3"/>
+          <w:numId w:val="9"/>
+        </w:numPr>
+        <w:spacing w:after="0" w:line="240" w:lineRule="auto"/>
+      </w:pPr>
+      <w:r>
+        <w:t>Para "Padrões Geométricos", talvez um pequeno mapa de calor estilizado do volante mostrando a "densidade" de sorteios em cantos/bordas/centro.</w:t>
+      </w:r>
+    </w:p>
+    <w:p>
+      <w:pPr>
+        <w:numPr>
+          <w:ilvl w:val="2"/>
+          <w:numId w:val="9"/>
+        </w:numPr>
+        <w:spacing w:after="0" w:line="240" w:lineRule="auto"/>
+      </w:pPr>
+      <w:r>
+        <w:rPr>
+          <w:b/>
+          <w:bCs/>
+        </w:rPr>
+        <w:t>Análise dos Trevos da Sorte:</w:t>
+      </w:r>
+    </w:p>
+    <w:p>
+      <w:pPr>
+        <w:numPr>
+          <w:ilvl w:val="3"/>
+          <w:numId w:val="9"/>
+        </w:numPr>
+        <w:spacing w:after="0" w:line="240" w:lineRule="auto"/>
+      </w:pPr>
+      <w:r>
+        <w:t>Gráfico de barras para "Frequência dos Trevos".</w:t>
+      </w:r>
+    </w:p>
+    <w:p>
+      <w:pPr>
+        <w:numPr>
+          <w:ilvl w:val="3"/>
+          <w:numId w:val="9"/>
+        </w:numPr>
+        <w:spacing w:after="0" w:line="240" w:lineRule="auto"/>
+      </w:pPr>
+      <w:r>
+        <w:t>Tabela compacta para "Combinações de Trevos".</w:t>
+      </w:r>
+    </w:p>
+    <w:p>
+      <w:pPr>
+        <w:numPr>
+          <w:ilvl w:val="3"/>
+          <w:numId w:val="9"/>
+        </w:numPr>
+        <w:spacing w:after="0" w:line="240" w:lineRule="auto"/>
+      </w:pPr>
+      <w:r>
+        <w:t>Para "Correlação Trevos-Bolas", um gráfico de barras pequeno para cada trevo, mostrando as Top 5 bolas mais correlacionadas a ele.</w:t>
+      </w:r>
+    </w:p>
+    <w:p>
+      <w:pPr>
+        <w:numPr>
+          <w:ilvl w:val="1"/>
+          <w:numId w:val="9"/>
+        </w:numPr>
+        <w:spacing w:after="0" w:line="240" w:lineRule="auto"/>
+      </w:pPr>
+      <w:r>
+        <w:rPr>
+          <w:b/>
+          <w:bCs/>
+        </w:rPr>
+        <w:t>Explicação Clara:</w:t>
+      </w:r>
+      <w:r>
+        <w:t xml:space="preserve"> Ao lado de cada gráfico/tabela, uma breve e direta explicação do que o dado significa e como ele pode ser interpretado para a escolha de números. Use linguagem acessível, sem jargões excessivos.</w:t>
+      </w:r>
+    </w:p>
+    <w:p>
+      <w:pPr>
+        <w:numPr>
+          <w:ilvl w:val="1"/>
+          <w:numId w:val="9"/>
+        </w:numPr>
+        <w:spacing w:after="0" w:line="240" w:lineRule="auto"/>
+      </w:pPr>
+      <w:r>
+        <w:rPr>
+          <w:b/>
+          <w:bCs/>
+        </w:rPr>
+        <w:lastRenderedPageBreak/>
+        <w:t>Botão "Fechar":</w:t>
+      </w:r>
+      <w:r>
+        <w:t xml:space="preserve"> Para retornar à página principal.</w:t>
+      </w:r>
+    </w:p>
+    <w:p>
+      <w:pPr>
+        <w:spacing w:after="0" w:line="240" w:lineRule="auto"/>
+      </w:pPr>
+      <w:r>
+        <w:rPr>
+          <w:b/>
+          <w:bCs/>
+        </w:rPr>
+        <w:t>3. Seção "Participação em Bolões"</w:t>
+      </w:r>
+    </w:p>
+    <w:p>
+      <w:pPr>
+        <w:numPr>
+          <w:ilvl w:val="0"/>
+          <w:numId w:val="10"/>
+        </w:numPr>
+        <w:spacing w:after="0" w:line="240" w:lineRule="auto"/>
+      </w:pPr>
+      <w:r>
+        <w:rPr>
+          <w:b/>
+          <w:bCs/>
+        </w:rPr>
+        <w:t>Design:</w:t>
+      </w:r>
+      <w:r>
+        <w:t xml:space="preserve"> Uma seção clara e separada na página, com um título convidativo "Participe dos Nossos Bolões Exclusivos!"</w:t>
+      </w:r>
+    </w:p>
+    <w:p>
+      <w:pPr>
+        <w:numPr>
+          <w:ilvl w:val="0"/>
+          <w:numId w:val="10"/>
+        </w:numPr>
+        <w:spacing w:after="0" w:line="240" w:lineRule="auto"/>
+      </w:pPr>
+      <w:r>
+        <w:rPr>
+          <w:b/>
+          <w:bCs/>
+        </w:rPr>
+        <w:t>Texto Objetivo:</w:t>
+      </w:r>
+    </w:p>
+    <w:p>
+      <w:pPr>
+        <w:numPr>
+          <w:ilvl w:val="1"/>
+          <w:numId w:val="10"/>
+        </w:numPr>
+        <w:spacing w:after="0" w:line="240" w:lineRule="auto"/>
+      </w:pPr>
+      <w:r>
+        <w:t>Explique brevemente o benefício de participar de bolões (maiores chances, menor custo).</w:t>
+      </w:r>
+    </w:p>
+    <w:p>
+      <w:pPr>
+        <w:numPr>
+          <w:ilvl w:val="1"/>
+          <w:numId w:val="10"/>
+        </w:numPr>
+        <w:spacing w:after="0" w:line="240" w:lineRule="auto"/>
+      </w:pPr>
+      <w:r>
+        <w:t xml:space="preserve">Deixe claro que a </w:t>
+      </w:r>
+      <w:r>
+        <w:rPr>
+          <w:i/>
+          <w:iCs/>
+        </w:rPr>
+        <w:t>confecção</w:t>
+      </w:r>
+      <w:r>
+        <w:t xml:space="preserve"> e a </w:t>
+      </w:r>
+      <w:r>
+        <w:rPr>
+          <w:i/>
+          <w:iCs/>
+        </w:rPr>
+        <w:t>adesão financeira</w:t>
+      </w:r>
+      <w:r>
+        <w:t xml:space="preserve"> ao bolão não ocorrem no site por uma questão de segurança e personalização.</w:t>
+      </w:r>
+    </w:p>
+    <w:p>
+      <w:pPr>
+        <w:numPr>
+          <w:ilvl w:val="1"/>
+          <w:numId w:val="10"/>
+        </w:numPr>
+        <w:spacing w:after="0" w:line="240" w:lineRule="auto"/>
+      </w:pPr>
+      <w:r>
+        <w:t xml:space="preserve">Indique que os bolões são formados com base nas </w:t>
+      </w:r>
+      <w:r>
+        <w:rPr>
+          <w:b/>
+          <w:bCs/>
+        </w:rPr>
+        <w:t>análises estatísticas geradas pela plataforma</w:t>
+      </w:r>
+      <w:r>
+        <w:t>.</w:t>
+      </w:r>
+    </w:p>
+    <w:p>
+      <w:pPr>
+        <w:numPr>
+          <w:ilvl w:val="0"/>
+          <w:numId w:val="10"/>
+        </w:numPr>
+        <w:spacing w:after="0" w:line="240" w:lineRule="auto"/>
+      </w:pPr>
+      <w:r>
+        <w:rPr>
+          <w:b/>
+          <w:bCs/>
+        </w:rPr>
+        <w:t>Chamada para Ação (CTA):</w:t>
+      </w:r>
+      <w:r>
+        <w:t xml:space="preserve"> Um botão proeminente como "Manifestar Interesse no Bolão" ou "Entre em Contato para Bolões".</w:t>
+      </w:r>
+    </w:p>
+    <w:p>
+      <w:pPr>
+        <w:numPr>
+          <w:ilvl w:val="0"/>
+          <w:numId w:val="10"/>
+        </w:numPr>
+        <w:spacing w:after="0" w:line="240" w:lineRule="auto"/>
+      </w:pPr>
+      <w:r>
+        <w:rPr>
+          <w:b/>
+          <w:bCs/>
+        </w:rPr>
+        <w:t>Modal de Contato:</w:t>
+      </w:r>
+      <w:r>
+        <w:t xml:space="preserve"> Ao clicar no CTA, um pequeno modal ou formulário simples aparece, solicitando:</w:t>
+      </w:r>
+    </w:p>
+    <w:p>
+      <w:pPr>
+        <w:numPr>
+          <w:ilvl w:val="1"/>
+          <w:numId w:val="10"/>
+        </w:numPr>
+        <w:spacing w:after="0" w:line="240" w:lineRule="auto"/>
+      </w:pPr>
+      <w:r>
+        <w:t>Nome (Opcional)</w:t>
+      </w:r>
+    </w:p>
+    <w:p>
+      <w:pPr>
+        <w:numPr>
+          <w:ilvl w:val="1"/>
+          <w:numId w:val="10"/>
+        </w:numPr>
+        <w:spacing w:after="0" w:line="240" w:lineRule="auto"/>
+      </w:pPr>
+      <w:r>
+        <w:t>E-mail</w:t>
+      </w:r>
+    </w:p>
+    <w:p>
+      <w:pPr>
+        <w:numPr>
+          <w:ilvl w:val="1"/>
+          <w:numId w:val="10"/>
+        </w:numPr>
+        <w:spacing w:after="0" w:line="240" w:lineRule="auto"/>
+      </w:pPr>
+      <w:r>
+        <w:t>Telefone (WhatsApp preferencial)</w:t>
+      </w:r>
+    </w:p>
+    <w:p>
+      <w:pPr>
+        <w:numPr>
+          <w:ilvl w:val="1"/>
+          <w:numId w:val="10"/>
+        </w:numPr>
+        <w:spacing w:after="0" w:line="240" w:lineRule="auto"/>
+      </w:pPr>
+      <w:r>
+        <w:t>Uma caixa de texto para "Mensagem/Dúvida" (Opcional).</w:t>
+      </w:r>
+    </w:p>
+    <w:p>
+      <w:pPr>
+        <w:numPr>
+          <w:ilvl w:val="1"/>
+          <w:numId w:val="10"/>
+        </w:numPr>
+        <w:spacing w:after="0" w:line="240" w:lineRule="auto"/>
+      </w:pPr>
+      <w:r>
+        <w:t>Um texto informativo: "Entraremos em contato para explicar como funcionam nossos bolões, fechar o número de participantes e cotas. O fechamento financeiro ocorre apenas após a confirmação final da sua participação por outros meios de contato."</w:t>
+      </w:r>
+    </w:p>
+    <w:p>
+      <w:pPr>
+        <w:numPr>
+          <w:ilvl w:val="0"/>
+          <w:numId w:val="10"/>
+        </w:numPr>
+        <w:spacing w:after="0" w:line="240" w:lineRule="auto"/>
+      </w:pPr>
+      <w:r>
+        <w:rPr>
+          <w:b/>
+          <w:bCs/>
+        </w:rPr>
+        <w:t>Compromisso vs. Interesse:</w:t>
+      </w:r>
+      <w:r>
+        <w:t xml:space="preserve"> Deixe claro que o envio do formulário é apenas uma </w:t>
+      </w:r>
+      <w:r>
+        <w:rPr>
+          <w:i/>
+          <w:iCs/>
+        </w:rPr>
+        <w:t>manifestação de interesse</w:t>
+      </w:r>
+      <w:r>
+        <w:t>, não um compromisso financeiro. O compromisso só ocorre quando as cotas são fechadas e o contato direto é feito.</w:t>
+      </w:r>
+    </w:p>
+    <w:p>
+      <w:pPr>
+        <w:spacing w:after="0" w:line="240" w:lineRule="auto"/>
+        <w:rPr>
+          <w:b/>
+          <w:bCs/>
+        </w:rPr>
+      </w:pPr>
+      <w:r>
+        <w:rPr>
+          <w:b/>
+          <w:bCs/>
+        </w:rPr>
+        <w:t>Modelo de Negócio (Acesso e Monetização)</w:t>
+      </w:r>
+    </w:p>
+    <w:p>
+      <w:pPr>
+        <w:spacing w:after="0" w:line="240" w:lineRule="auto"/>
+      </w:pPr>
+      <w:r>
+        <w:t>A sua ideia é excelente e muito comum para esse tipo de serviço.</w:t>
+      </w:r>
+    </w:p>
+    <w:p>
+      <w:pPr>
+        <w:numPr>
+          <w:ilvl w:val="0"/>
+          <w:numId w:val="11"/>
+        </w:numPr>
+        <w:spacing w:after="0" w:line="240" w:lineRule="auto"/>
+      </w:pPr>
+      <w:r>
+        <w:rPr>
+          <w:b/>
+          <w:bCs/>
+        </w:rPr>
+        <w:t>Criação de Conta:</w:t>
+      </w:r>
+    </w:p>
+    <w:p>
+      <w:pPr>
+        <w:numPr>
+          <w:ilvl w:val="1"/>
+          <w:numId w:val="11"/>
+        </w:numPr>
+        <w:spacing w:after="0" w:line="240" w:lineRule="auto"/>
+      </w:pPr>
+      <w:r>
+        <w:t>Uma tela de login/cadastro simples e rápida.</w:t>
+      </w:r>
+    </w:p>
+    <w:p>
+      <w:pPr>
+        <w:numPr>
+          <w:ilvl w:val="1"/>
+          <w:numId w:val="11"/>
+        </w:numPr>
+        <w:spacing w:after="0" w:line="240" w:lineRule="auto"/>
+      </w:pPr>
+      <w:r>
+        <w:t>Login social (Google, Facebook) pode facilitar.</w:t>
+      </w:r>
+    </w:p>
+    <w:p>
+      <w:pPr>
+        <w:numPr>
+          <w:ilvl w:val="0"/>
+          <w:numId w:val="11"/>
+        </w:numPr>
+        <w:spacing w:after="0" w:line="240" w:lineRule="auto"/>
+      </w:pPr>
+      <w:r>
+        <w:rPr>
+          <w:b/>
+          <w:bCs/>
+        </w:rPr>
+        <w:t>Período Demo (Gratuito):</w:t>
+      </w:r>
+    </w:p>
+    <w:p>
+      <w:pPr>
+        <w:numPr>
+          <w:ilvl w:val="1"/>
+          <w:numId w:val="11"/>
+        </w:numPr>
+        <w:spacing w:after="0" w:line="240" w:lineRule="auto"/>
+      </w:pPr>
+      <w:r>
+        <w:t>Ao criar a conta, o usuário ganha acesso total às análises por um período limitado (</w:t>
+      </w:r>
+      <w:proofErr w:type="spellStart"/>
+      <w:r>
+        <w:t>ex</w:t>
+      </w:r>
+      <w:proofErr w:type="spellEnd"/>
+      <w:r>
+        <w:t>: 3 dias, 7 dias, ou 3 primeiros concursos da +Milionária).</w:t>
+      </w:r>
+    </w:p>
+    <w:p>
+      <w:pPr>
+        <w:numPr>
+          <w:ilvl w:val="1"/>
+          <w:numId w:val="11"/>
+        </w:numPr>
+        <w:spacing w:after="0" w:line="240" w:lineRule="auto"/>
+      </w:pPr>
+      <w:r>
+        <w:t>Durante o demo, todas as funcionalidades (card interativo, modais de análise) estão liberadas.</w:t>
+      </w:r>
+    </w:p>
+    <w:p>
+      <w:pPr>
+        <w:numPr>
+          <w:ilvl w:val="1"/>
+          <w:numId w:val="11"/>
+        </w:numPr>
+        <w:spacing w:after="0" w:line="240" w:lineRule="auto"/>
+      </w:pPr>
+      <w:r>
+        <w:t>Pode haver uma limitação na participação de bolões durante o demo, ou o bolão é exclusivo para assinantes.</w:t>
+      </w:r>
+    </w:p>
+    <w:p>
+      <w:pPr>
+        <w:numPr>
+          <w:ilvl w:val="0"/>
+          <w:numId w:val="11"/>
+        </w:numPr>
+        <w:spacing w:after="0" w:line="240" w:lineRule="auto"/>
+      </w:pPr>
+      <w:r>
+        <w:rPr>
+          <w:b/>
+          <w:bCs/>
+        </w:rPr>
+        <w:t>Transição para Assinatura:</w:t>
+      </w:r>
+    </w:p>
+    <w:p>
+      <w:pPr>
+        <w:numPr>
+          <w:ilvl w:val="1"/>
+          <w:numId w:val="11"/>
+        </w:numPr>
+        <w:spacing w:after="0" w:line="240" w:lineRule="auto"/>
+      </w:pPr>
+      <w:r>
+        <w:t>Ao final do período demo, ou para continuar acessando as análises e participar dos bolões, o usuário é direcionado para uma página de assinatura.</w:t>
+      </w:r>
+    </w:p>
+    <w:p>
+      <w:pPr>
+        <w:numPr>
+          <w:ilvl w:val="1"/>
+          <w:numId w:val="11"/>
+        </w:numPr>
+        <w:spacing w:after="0" w:line="240" w:lineRule="auto"/>
+      </w:pPr>
+      <w:r>
+        <w:rPr>
+          <w:b/>
+          <w:bCs/>
+        </w:rPr>
+        <w:t>Planos:</w:t>
+      </w:r>
+      <w:r>
+        <w:t xml:space="preserve"> Comece com um plano simples (</w:t>
+      </w:r>
+      <w:proofErr w:type="spellStart"/>
+      <w:r>
+        <w:t>ex</w:t>
+      </w:r>
+      <w:proofErr w:type="spellEnd"/>
+      <w:r>
+        <w:t xml:space="preserve">: mensalidade única). Você pode adicionar planos anuais com desconto, ou até mesmo </w:t>
+      </w:r>
+      <w:r>
+        <w:lastRenderedPageBreak/>
+        <w:t>um plano "premium" com "relatórios personalizados" ou "sugestões de jogo diárias" no futuro.</w:t>
+      </w:r>
+    </w:p>
+    <w:p>
+      <w:pPr>
+        <w:numPr>
+          <w:ilvl w:val="0"/>
+          <w:numId w:val="11"/>
+        </w:numPr>
+        <w:spacing w:after="0" w:line="240" w:lineRule="auto"/>
+      </w:pPr>
+      <w:r>
+        <w:rPr>
+          <w:b/>
+          <w:bCs/>
+        </w:rPr>
+        <w:t>Mensalidade:</w:t>
+      </w:r>
+      <w:r>
+        <w:t xml:space="preserve"> A cobrança da mensalidade garante o acesso contínuo às análises e à possibilidade de se integrar aos grupos de bolão.</w:t>
+      </w:r>
+    </w:p>
+    <w:p>
+      <w:pPr>
+        <w:spacing w:after="0" w:line="240" w:lineRule="auto"/>
+        <w:rPr>
+          <w:b/>
+          <w:bCs/>
+        </w:rPr>
+      </w:pPr>
+      <w:r>
+        <w:rPr>
+          <w:b/>
+          <w:bCs/>
+        </w:rPr>
+        <w:t>Consolidando a Página: Pontos Chave</w:t>
+      </w:r>
+    </w:p>
+    <w:p>
+      <w:pPr>
+        <w:numPr>
+          <w:ilvl w:val="0"/>
+          <w:numId w:val="12"/>
+        </w:numPr>
+        <w:spacing w:after="0" w:line="240" w:lineRule="auto"/>
+      </w:pPr>
+      <w:r>
+        <w:rPr>
+          <w:b/>
+          <w:bCs/>
+        </w:rPr>
+        <w:t>Linguagem Simples e Direta:</w:t>
+      </w:r>
+      <w:r>
+        <w:t xml:space="preserve"> Tanto nos textos da interface quanto nas explicações das análises.</w:t>
+      </w:r>
+    </w:p>
+    <w:p>
+      <w:pPr>
+        <w:numPr>
+          <w:ilvl w:val="0"/>
+          <w:numId w:val="12"/>
+        </w:numPr>
+        <w:spacing w:after="0" w:line="240" w:lineRule="auto"/>
+      </w:pPr>
+      <w:r>
+        <w:rPr>
+          <w:b/>
+          <w:bCs/>
+        </w:rPr>
+        <w:t>Performance:</w:t>
+      </w:r>
+      <w:r>
+        <w:t xml:space="preserve"> Garanta que as interações (filtragem do card, abertura de modais) sejam rápidas e fluidas para manter a experiência leve. Isso é crucial para uma "sensação" de limpeza e eficiência.</w:t>
+      </w:r>
+    </w:p>
+    <w:p>
+      <w:pPr>
+        <w:numPr>
+          <w:ilvl w:val="0"/>
+          <w:numId w:val="12"/>
+        </w:numPr>
+        <w:spacing w:after="0" w:line="240" w:lineRule="auto"/>
+      </w:pPr>
+      <w:r>
+        <w:rPr>
+          <w:b/>
+          <w:bCs/>
+        </w:rPr>
+        <w:t>Responsividade:</w:t>
+      </w:r>
+      <w:r>
+        <w:t xml:space="preserve"> A página deve funcionar perfeitamente em dispositivos móveis e desktops.</w:t>
+      </w:r>
+    </w:p>
+    <w:p>
+      <w:pPr>
+        <w:numPr>
+          <w:ilvl w:val="0"/>
+          <w:numId w:val="12"/>
+        </w:numPr>
+        <w:spacing w:after="0" w:line="240" w:lineRule="auto"/>
+      </w:pPr>
+      <w:proofErr w:type="spellStart"/>
+      <w:r>
+        <w:rPr>
+          <w:b/>
+          <w:bCs/>
+        </w:rPr>
+        <w:t>CTAs</w:t>
+      </w:r>
+      <w:proofErr w:type="spellEnd"/>
+      <w:r>
+        <w:rPr>
+          <w:b/>
+          <w:bCs/>
+        </w:rPr>
+        <w:t xml:space="preserve"> Claros:</w:t>
+      </w:r>
+      <w:r>
+        <w:t xml:space="preserve"> Sempre guie o usuário para a próxima ação desejada (clicar em um filtro, ver detalhes, manifestar interesse).</w:t>
+      </w:r>
+    </w:p>
+    <w:p>
+      <w:pPr>
+        <w:numPr>
+          <w:ilvl w:val="0"/>
+          <w:numId w:val="12"/>
+        </w:numPr>
+        <w:spacing w:after="0" w:line="240" w:lineRule="auto"/>
+      </w:pPr>
+      <w:r>
+        <w:rPr>
+          <w:b/>
+          <w:bCs/>
+        </w:rPr>
+        <w:t>"Não Assustar":</w:t>
+      </w:r>
+      <w:r>
+        <w:t xml:space="preserve"> A ideia de começar com o cartão limpo e revelar os detalhes estatísticos em modais é perfeita para isso. O usuário controla o nível de profundidade que quer explorar.</w:t>
+      </w:r>
+    </w:p>
+    <w:p>
+      <w:pPr>
+        <w:spacing w:after="0" w:line="240" w:lineRule="auto"/>
+      </w:pPr>
+      <w:r>
+        <w:t>Você tem uma base técnica sólida com as funções de análise. A parte agora é traduzir isso em uma experiência de usuário agradável e um modelo de negócio viável.</w:t>
+      </w:r>
+    </w:p>
+    <w:p>
+      <w:pPr>
+        <w:spacing w:after="0" w:line="240" w:lineRule="auto"/>
+      </w:pPr>
+      <w:r>
+        <w:t>O que achou dessas sugestões, amigão? Estou aberto para refinarmos qualquer ponto!</w:t>
       </w:r>
     </w:p>
     <w:p/>
@@ -1436,6 +3143,155 @@
 <file path=word/numbering.xml><?xml version="1.0" encoding="utf-8"?>
 <w:numbering xmlns:wpc="http://schemas.microsoft.com/office/word/2010/wordprocessingCanvas" xmlns:cx="http://schemas.microsoft.com/office/drawing/2014/chartex" xmlns:cx1="http://schemas.microsoft.com/office/drawing/2015/9/8/chartex" xmlns:cx2="http://schemas.microsoft.com/office/drawing/2015/10/21/chartex" xmlns:cx3="http://schemas.microsoft.com/office/drawing/2016/5/9/chartex" xmlns:cx4="http://schemas.microsoft.com/office/drawing/2016/5/10/chartex" xmlns:cx5="http://schemas.microsoft.com/office/drawing/2016/5/11/chartex" xmlns:cx6="http://schemas.microsoft.com/office/drawing/2016/5/12/chartex" xmlns:cx7="http://schemas.microsoft.com/office/drawing/2016/5/13/chartex" xmlns:cx8="http://schemas.microsoft.com/office/drawing/2016/5/14/chartex" xmlns:mc="http://schemas.openxmlformats.org/markup-compatibility/2006" xmlns:aink="http://schemas.microsoft.com/office/drawing/2016/ink" xmlns:am3d="http://schemas.microsoft.com/office/drawing/2017/model3d" xmlns:o="urn:schemas-microsoft-com:office:office" xmlns:oel="http://schemas.microsoft.com/office/2019/extlst" xmlns:r="http://schemas.openxmlformats.org/officeDocument/2006/relationships" xmlns:m="http://schemas.openxmlformats.org/officeDocument/2006/math" xmlns:v="urn:schemas-microsoft-com:vml" xmlns:wp14="http://schemas.microsoft.com/office/word/2010/wordprocessingDrawing" xmlns:wp="http://schemas.openxmlformats.org/drawingml/2006/wordprocessingDrawing" xmlns:w10="urn:schemas-microsoft-com:office:word" xmlns:w="http://schemas.openxmlformats.org/wordprocessingml/2006/main" xmlns:w14="http://schemas.microsoft.com/office/word/2010/wordml" xmlns:w15="http://schemas.microsoft.com/office/word/2012/wordml" xmlns:w16cex="http://schemas.microsoft.com/office/word/2018/wordml/cex" xmlns:w16cid="http://schemas.microsoft.com/office/word/2016/wordml/cid" xmlns:w16="http://schemas.microsoft.com/office/word/2018/wordml" xmlns:w16du="http://schemas.microsoft.com/office/word/2023/wordml/word16du" xmlns:w16sdtdh="http://schemas.microsoft.com/office/word/2020/wordml/sdtdatahash" xmlns:w16sdtfl="http://schemas.microsoft.com/office/word/2024/wordml/sdtformatlock" xmlns:w16se="http://schemas.microsoft.com/office/word/2015/wordml/symex" xmlns:wpg="http://schemas.microsoft.com/office/word/2010/wordprocessingGroup" xmlns:wpi="http://schemas.microsoft.com/office/word/2010/wordprocessingInk" xmlns:wne="http://schemas.microsoft.com/office/word/2006/wordml" xmlns:wps="http://schemas.microsoft.com/office/word/2010/wordprocessingShape" mc:Ignorable="w14 w15 w16se w16cid w16 w16cex w16sdtdh w16sdtfl w16du wp14">
   <w:abstractNum w:abstractNumId="0" w15:restartNumberingAfterBreak="0">
+    <w:nsid w:val="20CA0BA7"/>
+    <w:multiLevelType w:val="multilevel"/>
+    <w:tmpl w:val="7CA8DD5E"/>
+    <w:lvl w:ilvl="0">
+      <w:start w:val="1"/>
+      <w:numFmt w:val="bullet"/>
+      <w:lvlText w:val=""/>
+      <w:lvlJc w:val="left"/>
+      <w:pPr>
+        <w:tabs>
+          <w:tab w:val="num" w:pos="720"/>
+        </w:tabs>
+        <w:ind w:left="720" w:hanging="360"/>
+      </w:pPr>
+      <w:rPr>
+        <w:rFonts w:ascii="Symbol" w:hAnsi="Symbol" w:hint="default"/>
+        <w:sz w:val="20"/>
+      </w:rPr>
+    </w:lvl>
+    <w:lvl w:ilvl="1" w:tentative="1">
+      <w:start w:val="1"/>
+      <w:numFmt w:val="bullet"/>
+      <w:lvlText w:val="o"/>
+      <w:lvlJc w:val="left"/>
+      <w:pPr>
+        <w:tabs>
+          <w:tab w:val="num" w:pos="1440"/>
+        </w:tabs>
+        <w:ind w:left="1440" w:hanging="360"/>
+      </w:pPr>
+      <w:rPr>
+        <w:rFonts w:ascii="Courier New" w:hAnsi="Courier New" w:hint="default"/>
+        <w:sz w:val="20"/>
+      </w:rPr>
+    </w:lvl>
+    <w:lvl w:ilvl="2" w:tentative="1">
+      <w:start w:val="1"/>
+      <w:numFmt w:val="bullet"/>
+      <w:lvlText w:val=""/>
+      <w:lvlJc w:val="left"/>
+      <w:pPr>
+        <w:tabs>
+          <w:tab w:val="num" w:pos="2160"/>
+        </w:tabs>
+        <w:ind w:left="2160" w:hanging="360"/>
+      </w:pPr>
+      <w:rPr>
+        <w:rFonts w:ascii="Wingdings" w:hAnsi="Wingdings" w:hint="default"/>
+        <w:sz w:val="20"/>
+      </w:rPr>
+    </w:lvl>
+    <w:lvl w:ilvl="3" w:tentative="1">
+      <w:start w:val="1"/>
+      <w:numFmt w:val="bullet"/>
+      <w:lvlText w:val=""/>
+      <w:lvlJc w:val="left"/>
+      <w:pPr>
+        <w:tabs>
+          <w:tab w:val="num" w:pos="2880"/>
+        </w:tabs>
+        <w:ind w:left="2880" w:hanging="360"/>
+      </w:pPr>
+      <w:rPr>
+        <w:rFonts w:ascii="Wingdings" w:hAnsi="Wingdings" w:hint="default"/>
+        <w:sz w:val="20"/>
+      </w:rPr>
+    </w:lvl>
+    <w:lvl w:ilvl="4" w:tentative="1">
+      <w:start w:val="1"/>
+      <w:numFmt w:val="bullet"/>
+      <w:lvlText w:val=""/>
+      <w:lvlJc w:val="left"/>
+      <w:pPr>
+        <w:tabs>
+          <w:tab w:val="num" w:pos="3600"/>
+        </w:tabs>
+        <w:ind w:left="3600" w:hanging="360"/>
+      </w:pPr>
+      <w:rPr>
+        <w:rFonts w:ascii="Wingdings" w:hAnsi="Wingdings" w:hint="default"/>
+        <w:sz w:val="20"/>
+      </w:rPr>
+    </w:lvl>
+    <w:lvl w:ilvl="5" w:tentative="1">
+      <w:start w:val="1"/>
+      <w:numFmt w:val="bullet"/>
+      <w:lvlText w:val=""/>
+      <w:lvlJc w:val="left"/>
+      <w:pPr>
+        <w:tabs>
+          <w:tab w:val="num" w:pos="4320"/>
+        </w:tabs>
+        <w:ind w:left="4320" w:hanging="360"/>
+      </w:pPr>
+      <w:rPr>
+        <w:rFonts w:ascii="Wingdings" w:hAnsi="Wingdings" w:hint="default"/>
+        <w:sz w:val="20"/>
+      </w:rPr>
+    </w:lvl>
+    <w:lvl w:ilvl="6" w:tentative="1">
+      <w:start w:val="1"/>
+      <w:numFmt w:val="bullet"/>
+      <w:lvlText w:val=""/>
+      <w:lvlJc w:val="left"/>
+      <w:pPr>
+        <w:tabs>
+          <w:tab w:val="num" w:pos="5040"/>
+        </w:tabs>
+        <w:ind w:left="5040" w:hanging="360"/>
+      </w:pPr>
+      <w:rPr>
+        <w:rFonts w:ascii="Wingdings" w:hAnsi="Wingdings" w:hint="default"/>
+        <w:sz w:val="20"/>
+      </w:rPr>
+    </w:lvl>
+    <w:lvl w:ilvl="7" w:tentative="1">
+      <w:start w:val="1"/>
+      <w:numFmt w:val="bullet"/>
+      <w:lvlText w:val=""/>
+      <w:lvlJc w:val="left"/>
+      <w:pPr>
+        <w:tabs>
+          <w:tab w:val="num" w:pos="5760"/>
+        </w:tabs>
+        <w:ind w:left="5760" w:hanging="360"/>
+      </w:pPr>
+      <w:rPr>
+        <w:rFonts w:ascii="Wingdings" w:hAnsi="Wingdings" w:hint="default"/>
+        <w:sz w:val="20"/>
+      </w:rPr>
+    </w:lvl>
+    <w:lvl w:ilvl="8" w:tentative="1">
+      <w:start w:val="1"/>
+      <w:numFmt w:val="bullet"/>
+      <w:lvlText w:val=""/>
+      <w:lvlJc w:val="left"/>
+      <w:pPr>
+        <w:tabs>
+          <w:tab w:val="num" w:pos="6480"/>
+        </w:tabs>
+        <w:ind w:left="6480" w:hanging="360"/>
+      </w:pPr>
+      <w:rPr>
+        <w:rFonts w:ascii="Wingdings" w:hAnsi="Wingdings" w:hint="default"/>
+        <w:sz w:val="20"/>
+      </w:rPr>
+    </w:lvl>
+  </w:abstractNum>
+  <w:abstractNum w:abstractNumId="1" w15:restartNumberingAfterBreak="0">
     <w:nsid w:val="31DA3416"/>
     <w:multiLevelType w:val="multilevel"/>
     <w:tmpl w:val="C1F204FE"/>
@@ -1584,7 +3440,603 @@
       </w:rPr>
     </w:lvl>
   </w:abstractNum>
-  <w:abstractNum w:abstractNumId="1" w15:restartNumberingAfterBreak="0">
+  <w:abstractNum w:abstractNumId="2" w15:restartNumberingAfterBreak="0">
+    <w:nsid w:val="35DB48DA"/>
+    <w:multiLevelType w:val="multilevel"/>
+    <w:tmpl w:val="12B2971E"/>
+    <w:lvl w:ilvl="0">
+      <w:start w:val="1"/>
+      <w:numFmt w:val="bullet"/>
+      <w:lvlText w:val=""/>
+      <w:lvlJc w:val="left"/>
+      <w:pPr>
+        <w:tabs>
+          <w:tab w:val="num" w:pos="720"/>
+        </w:tabs>
+        <w:ind w:left="720" w:hanging="360"/>
+      </w:pPr>
+      <w:rPr>
+        <w:rFonts w:ascii="Symbol" w:hAnsi="Symbol" w:hint="default"/>
+        <w:sz w:val="20"/>
+      </w:rPr>
+    </w:lvl>
+    <w:lvl w:ilvl="1">
+      <w:start w:val="1"/>
+      <w:numFmt w:val="bullet"/>
+      <w:lvlText w:val="o"/>
+      <w:lvlJc w:val="left"/>
+      <w:pPr>
+        <w:tabs>
+          <w:tab w:val="num" w:pos="1440"/>
+        </w:tabs>
+        <w:ind w:left="1440" w:hanging="360"/>
+      </w:pPr>
+      <w:rPr>
+        <w:rFonts w:ascii="Courier New" w:hAnsi="Courier New" w:hint="default"/>
+        <w:sz w:val="20"/>
+      </w:rPr>
+    </w:lvl>
+    <w:lvl w:ilvl="2" w:tentative="1">
+      <w:start w:val="1"/>
+      <w:numFmt w:val="bullet"/>
+      <w:lvlText w:val=""/>
+      <w:lvlJc w:val="left"/>
+      <w:pPr>
+        <w:tabs>
+          <w:tab w:val="num" w:pos="2160"/>
+        </w:tabs>
+        <w:ind w:left="2160" w:hanging="360"/>
+      </w:pPr>
+      <w:rPr>
+        <w:rFonts w:ascii="Wingdings" w:hAnsi="Wingdings" w:hint="default"/>
+        <w:sz w:val="20"/>
+      </w:rPr>
+    </w:lvl>
+    <w:lvl w:ilvl="3" w:tentative="1">
+      <w:start w:val="1"/>
+      <w:numFmt w:val="bullet"/>
+      <w:lvlText w:val=""/>
+      <w:lvlJc w:val="left"/>
+      <w:pPr>
+        <w:tabs>
+          <w:tab w:val="num" w:pos="2880"/>
+        </w:tabs>
+        <w:ind w:left="2880" w:hanging="360"/>
+      </w:pPr>
+      <w:rPr>
+        <w:rFonts w:ascii="Wingdings" w:hAnsi="Wingdings" w:hint="default"/>
+        <w:sz w:val="20"/>
+      </w:rPr>
+    </w:lvl>
+    <w:lvl w:ilvl="4" w:tentative="1">
+      <w:start w:val="1"/>
+      <w:numFmt w:val="bullet"/>
+      <w:lvlText w:val=""/>
+      <w:lvlJc w:val="left"/>
+      <w:pPr>
+        <w:tabs>
+          <w:tab w:val="num" w:pos="3600"/>
+        </w:tabs>
+        <w:ind w:left="3600" w:hanging="360"/>
+      </w:pPr>
+      <w:rPr>
+        <w:rFonts w:ascii="Wingdings" w:hAnsi="Wingdings" w:hint="default"/>
+        <w:sz w:val="20"/>
+      </w:rPr>
+    </w:lvl>
+    <w:lvl w:ilvl="5" w:tentative="1">
+      <w:start w:val="1"/>
+      <w:numFmt w:val="bullet"/>
+      <w:lvlText w:val=""/>
+      <w:lvlJc w:val="left"/>
+      <w:pPr>
+        <w:tabs>
+          <w:tab w:val="num" w:pos="4320"/>
+        </w:tabs>
+        <w:ind w:left="4320" w:hanging="360"/>
+      </w:pPr>
+      <w:rPr>
+        <w:rFonts w:ascii="Wingdings" w:hAnsi="Wingdings" w:hint="default"/>
+        <w:sz w:val="20"/>
+      </w:rPr>
+    </w:lvl>
+    <w:lvl w:ilvl="6" w:tentative="1">
+      <w:start w:val="1"/>
+      <w:numFmt w:val="bullet"/>
+      <w:lvlText w:val=""/>
+      <w:lvlJc w:val="left"/>
+      <w:pPr>
+        <w:tabs>
+          <w:tab w:val="num" w:pos="5040"/>
+        </w:tabs>
+        <w:ind w:left="5040" w:hanging="360"/>
+      </w:pPr>
+      <w:rPr>
+        <w:rFonts w:ascii="Wingdings" w:hAnsi="Wingdings" w:hint="default"/>
+        <w:sz w:val="20"/>
+      </w:rPr>
+    </w:lvl>
+    <w:lvl w:ilvl="7" w:tentative="1">
+      <w:start w:val="1"/>
+      <w:numFmt w:val="bullet"/>
+      <w:lvlText w:val=""/>
+      <w:lvlJc w:val="left"/>
+      <w:pPr>
+        <w:tabs>
+          <w:tab w:val="num" w:pos="5760"/>
+        </w:tabs>
+        <w:ind w:left="5760" w:hanging="360"/>
+      </w:pPr>
+      <w:rPr>
+        <w:rFonts w:ascii="Wingdings" w:hAnsi="Wingdings" w:hint="default"/>
+        <w:sz w:val="20"/>
+      </w:rPr>
+    </w:lvl>
+    <w:lvl w:ilvl="8" w:tentative="1">
+      <w:start w:val="1"/>
+      <w:numFmt w:val="bullet"/>
+      <w:lvlText w:val=""/>
+      <w:lvlJc w:val="left"/>
+      <w:pPr>
+        <w:tabs>
+          <w:tab w:val="num" w:pos="6480"/>
+        </w:tabs>
+        <w:ind w:left="6480" w:hanging="360"/>
+      </w:pPr>
+      <w:rPr>
+        <w:rFonts w:ascii="Wingdings" w:hAnsi="Wingdings" w:hint="default"/>
+        <w:sz w:val="20"/>
+      </w:rPr>
+    </w:lvl>
+  </w:abstractNum>
+  <w:abstractNum w:abstractNumId="3" w15:restartNumberingAfterBreak="0">
+    <w:nsid w:val="49AF72B9"/>
+    <w:multiLevelType w:val="multilevel"/>
+    <w:tmpl w:val="E93A0A8E"/>
+    <w:lvl w:ilvl="0">
+      <w:start w:val="1"/>
+      <w:numFmt w:val="bullet"/>
+      <w:lvlText w:val=""/>
+      <w:lvlJc w:val="left"/>
+      <w:pPr>
+        <w:tabs>
+          <w:tab w:val="num" w:pos="720"/>
+        </w:tabs>
+        <w:ind w:left="720" w:hanging="360"/>
+      </w:pPr>
+      <w:rPr>
+        <w:rFonts w:ascii="Symbol" w:hAnsi="Symbol" w:hint="default"/>
+        <w:sz w:val="20"/>
+      </w:rPr>
+    </w:lvl>
+    <w:lvl w:ilvl="1">
+      <w:start w:val="1"/>
+      <w:numFmt w:val="bullet"/>
+      <w:lvlText w:val="o"/>
+      <w:lvlJc w:val="left"/>
+      <w:pPr>
+        <w:tabs>
+          <w:tab w:val="num" w:pos="1440"/>
+        </w:tabs>
+        <w:ind w:left="1440" w:hanging="360"/>
+      </w:pPr>
+      <w:rPr>
+        <w:rFonts w:ascii="Courier New" w:hAnsi="Courier New" w:hint="default"/>
+        <w:sz w:val="20"/>
+      </w:rPr>
+    </w:lvl>
+    <w:lvl w:ilvl="2">
+      <w:start w:val="1"/>
+      <w:numFmt w:val="bullet"/>
+      <w:lvlText w:val=""/>
+      <w:lvlJc w:val="left"/>
+      <w:pPr>
+        <w:tabs>
+          <w:tab w:val="num" w:pos="2160"/>
+        </w:tabs>
+        <w:ind w:left="2160" w:hanging="360"/>
+      </w:pPr>
+      <w:rPr>
+        <w:rFonts w:ascii="Wingdings" w:hAnsi="Wingdings" w:hint="default"/>
+        <w:sz w:val="20"/>
+      </w:rPr>
+    </w:lvl>
+    <w:lvl w:ilvl="3">
+      <w:start w:val="1"/>
+      <w:numFmt w:val="bullet"/>
+      <w:lvlText w:val=""/>
+      <w:lvlJc w:val="left"/>
+      <w:pPr>
+        <w:tabs>
+          <w:tab w:val="num" w:pos="2880"/>
+        </w:tabs>
+        <w:ind w:left="2880" w:hanging="360"/>
+      </w:pPr>
+      <w:rPr>
+        <w:rFonts w:ascii="Wingdings" w:hAnsi="Wingdings" w:hint="default"/>
+        <w:sz w:val="20"/>
+      </w:rPr>
+    </w:lvl>
+    <w:lvl w:ilvl="4" w:tentative="1">
+      <w:start w:val="1"/>
+      <w:numFmt w:val="bullet"/>
+      <w:lvlText w:val=""/>
+      <w:lvlJc w:val="left"/>
+      <w:pPr>
+        <w:tabs>
+          <w:tab w:val="num" w:pos="3600"/>
+        </w:tabs>
+        <w:ind w:left="3600" w:hanging="360"/>
+      </w:pPr>
+      <w:rPr>
+        <w:rFonts w:ascii="Wingdings" w:hAnsi="Wingdings" w:hint="default"/>
+        <w:sz w:val="20"/>
+      </w:rPr>
+    </w:lvl>
+    <w:lvl w:ilvl="5" w:tentative="1">
+      <w:start w:val="1"/>
+      <w:numFmt w:val="bullet"/>
+      <w:lvlText w:val=""/>
+      <w:lvlJc w:val="left"/>
+      <w:pPr>
+        <w:tabs>
+          <w:tab w:val="num" w:pos="4320"/>
+        </w:tabs>
+        <w:ind w:left="4320" w:hanging="360"/>
+      </w:pPr>
+      <w:rPr>
+        <w:rFonts w:ascii="Wingdings" w:hAnsi="Wingdings" w:hint="default"/>
+        <w:sz w:val="20"/>
+      </w:rPr>
+    </w:lvl>
+    <w:lvl w:ilvl="6" w:tentative="1">
+      <w:start w:val="1"/>
+      <w:numFmt w:val="bullet"/>
+      <w:lvlText w:val=""/>
+      <w:lvlJc w:val="left"/>
+      <w:pPr>
+        <w:tabs>
+          <w:tab w:val="num" w:pos="5040"/>
+        </w:tabs>
+        <w:ind w:left="5040" w:hanging="360"/>
+      </w:pPr>
+      <w:rPr>
+        <w:rFonts w:ascii="Wingdings" w:hAnsi="Wingdings" w:hint="default"/>
+        <w:sz w:val="20"/>
+      </w:rPr>
+    </w:lvl>
+    <w:lvl w:ilvl="7" w:tentative="1">
+      <w:start w:val="1"/>
+      <w:numFmt w:val="bullet"/>
+      <w:lvlText w:val=""/>
+      <w:lvlJc w:val="left"/>
+      <w:pPr>
+        <w:tabs>
+          <w:tab w:val="num" w:pos="5760"/>
+        </w:tabs>
+        <w:ind w:left="5760" w:hanging="360"/>
+      </w:pPr>
+      <w:rPr>
+        <w:rFonts w:ascii="Wingdings" w:hAnsi="Wingdings" w:hint="default"/>
+        <w:sz w:val="20"/>
+      </w:rPr>
+    </w:lvl>
+    <w:lvl w:ilvl="8" w:tentative="1">
+      <w:start w:val="1"/>
+      <w:numFmt w:val="bullet"/>
+      <w:lvlText w:val=""/>
+      <w:lvlJc w:val="left"/>
+      <w:pPr>
+        <w:tabs>
+          <w:tab w:val="num" w:pos="6480"/>
+        </w:tabs>
+        <w:ind w:left="6480" w:hanging="360"/>
+      </w:pPr>
+      <w:rPr>
+        <w:rFonts w:ascii="Wingdings" w:hAnsi="Wingdings" w:hint="default"/>
+        <w:sz w:val="20"/>
+      </w:rPr>
+    </w:lvl>
+  </w:abstractNum>
+  <w:abstractNum w:abstractNumId="4" w15:restartNumberingAfterBreak="0">
+    <w:nsid w:val="4D2130EF"/>
+    <w:multiLevelType w:val="multilevel"/>
+    <w:tmpl w:val="DA8E09DA"/>
+    <w:lvl w:ilvl="0">
+      <w:start w:val="1"/>
+      <w:numFmt w:val="bullet"/>
+      <w:lvlText w:val=""/>
+      <w:lvlJc w:val="left"/>
+      <w:pPr>
+        <w:tabs>
+          <w:tab w:val="num" w:pos="720"/>
+        </w:tabs>
+        <w:ind w:left="720" w:hanging="360"/>
+      </w:pPr>
+      <w:rPr>
+        <w:rFonts w:ascii="Symbol" w:hAnsi="Symbol" w:hint="default"/>
+        <w:sz w:val="20"/>
+      </w:rPr>
+    </w:lvl>
+    <w:lvl w:ilvl="1">
+      <w:start w:val="1"/>
+      <w:numFmt w:val="bullet"/>
+      <w:lvlText w:val="o"/>
+      <w:lvlJc w:val="left"/>
+      <w:pPr>
+        <w:tabs>
+          <w:tab w:val="num" w:pos="1440"/>
+        </w:tabs>
+        <w:ind w:left="1440" w:hanging="360"/>
+      </w:pPr>
+      <w:rPr>
+        <w:rFonts w:ascii="Courier New" w:hAnsi="Courier New" w:hint="default"/>
+        <w:sz w:val="20"/>
+      </w:rPr>
+    </w:lvl>
+    <w:lvl w:ilvl="2" w:tentative="1">
+      <w:start w:val="1"/>
+      <w:numFmt w:val="bullet"/>
+      <w:lvlText w:val=""/>
+      <w:lvlJc w:val="left"/>
+      <w:pPr>
+        <w:tabs>
+          <w:tab w:val="num" w:pos="2160"/>
+        </w:tabs>
+        <w:ind w:left="2160" w:hanging="360"/>
+      </w:pPr>
+      <w:rPr>
+        <w:rFonts w:ascii="Wingdings" w:hAnsi="Wingdings" w:hint="default"/>
+        <w:sz w:val="20"/>
+      </w:rPr>
+    </w:lvl>
+    <w:lvl w:ilvl="3" w:tentative="1">
+      <w:start w:val="1"/>
+      <w:numFmt w:val="bullet"/>
+      <w:lvlText w:val=""/>
+      <w:lvlJc w:val="left"/>
+      <w:pPr>
+        <w:tabs>
+          <w:tab w:val="num" w:pos="2880"/>
+        </w:tabs>
+        <w:ind w:left="2880" w:hanging="360"/>
+      </w:pPr>
+      <w:rPr>
+        <w:rFonts w:ascii="Wingdings" w:hAnsi="Wingdings" w:hint="default"/>
+        <w:sz w:val="20"/>
+      </w:rPr>
+    </w:lvl>
+    <w:lvl w:ilvl="4" w:tentative="1">
+      <w:start w:val="1"/>
+      <w:numFmt w:val="bullet"/>
+      <w:lvlText w:val=""/>
+      <w:lvlJc w:val="left"/>
+      <w:pPr>
+        <w:tabs>
+          <w:tab w:val="num" w:pos="3600"/>
+        </w:tabs>
+        <w:ind w:left="3600" w:hanging="360"/>
+      </w:pPr>
+      <w:rPr>
+        <w:rFonts w:ascii="Wingdings" w:hAnsi="Wingdings" w:hint="default"/>
+        <w:sz w:val="20"/>
+      </w:rPr>
+    </w:lvl>
+    <w:lvl w:ilvl="5" w:tentative="1">
+      <w:start w:val="1"/>
+      <w:numFmt w:val="bullet"/>
+      <w:lvlText w:val=""/>
+      <w:lvlJc w:val="left"/>
+      <w:pPr>
+        <w:tabs>
+          <w:tab w:val="num" w:pos="4320"/>
+        </w:tabs>
+        <w:ind w:left="4320" w:hanging="360"/>
+      </w:pPr>
+      <w:rPr>
+        <w:rFonts w:ascii="Wingdings" w:hAnsi="Wingdings" w:hint="default"/>
+        <w:sz w:val="20"/>
+      </w:rPr>
+    </w:lvl>
+    <w:lvl w:ilvl="6" w:tentative="1">
+      <w:start w:val="1"/>
+      <w:numFmt w:val="bullet"/>
+      <w:lvlText w:val=""/>
+      <w:lvlJc w:val="left"/>
+      <w:pPr>
+        <w:tabs>
+          <w:tab w:val="num" w:pos="5040"/>
+        </w:tabs>
+        <w:ind w:left="5040" w:hanging="360"/>
+      </w:pPr>
+      <w:rPr>
+        <w:rFonts w:ascii="Wingdings" w:hAnsi="Wingdings" w:hint="default"/>
+        <w:sz w:val="20"/>
+      </w:rPr>
+    </w:lvl>
+    <w:lvl w:ilvl="7" w:tentative="1">
+      <w:start w:val="1"/>
+      <w:numFmt w:val="bullet"/>
+      <w:lvlText w:val=""/>
+      <w:lvlJc w:val="left"/>
+      <w:pPr>
+        <w:tabs>
+          <w:tab w:val="num" w:pos="5760"/>
+        </w:tabs>
+        <w:ind w:left="5760" w:hanging="360"/>
+      </w:pPr>
+      <w:rPr>
+        <w:rFonts w:ascii="Wingdings" w:hAnsi="Wingdings" w:hint="default"/>
+        <w:sz w:val="20"/>
+      </w:rPr>
+    </w:lvl>
+    <w:lvl w:ilvl="8" w:tentative="1">
+      <w:start w:val="1"/>
+      <w:numFmt w:val="bullet"/>
+      <w:lvlText w:val=""/>
+      <w:lvlJc w:val="left"/>
+      <w:pPr>
+        <w:tabs>
+          <w:tab w:val="num" w:pos="6480"/>
+        </w:tabs>
+        <w:ind w:left="6480" w:hanging="360"/>
+      </w:pPr>
+      <w:rPr>
+        <w:rFonts w:ascii="Wingdings" w:hAnsi="Wingdings" w:hint="default"/>
+        <w:sz w:val="20"/>
+      </w:rPr>
+    </w:lvl>
+  </w:abstractNum>
+  <w:abstractNum w:abstractNumId="5" w15:restartNumberingAfterBreak="0">
+    <w:nsid w:val="54E33F95"/>
+    <w:multiLevelType w:val="multilevel"/>
+    <w:tmpl w:val="0C9AE884"/>
+    <w:lvl w:ilvl="0">
+      <w:start w:val="1"/>
+      <w:numFmt w:val="bullet"/>
+      <w:lvlText w:val=""/>
+      <w:lvlJc w:val="left"/>
+      <w:pPr>
+        <w:tabs>
+          <w:tab w:val="num" w:pos="720"/>
+        </w:tabs>
+        <w:ind w:left="720" w:hanging="360"/>
+      </w:pPr>
+      <w:rPr>
+        <w:rFonts w:ascii="Symbol" w:hAnsi="Symbol" w:hint="default"/>
+        <w:sz w:val="20"/>
+      </w:rPr>
+    </w:lvl>
+    <w:lvl w:ilvl="1">
+      <w:start w:val="1"/>
+      <w:numFmt w:val="bullet"/>
+      <w:lvlText w:val="o"/>
+      <w:lvlJc w:val="left"/>
+      <w:pPr>
+        <w:tabs>
+          <w:tab w:val="num" w:pos="1440"/>
+        </w:tabs>
+        <w:ind w:left="1440" w:hanging="360"/>
+      </w:pPr>
+      <w:rPr>
+        <w:rFonts w:ascii="Courier New" w:hAnsi="Courier New" w:hint="default"/>
+        <w:sz w:val="20"/>
+      </w:rPr>
+    </w:lvl>
+    <w:lvl w:ilvl="2">
+      <w:start w:val="1"/>
+      <w:numFmt w:val="bullet"/>
+      <w:lvlText w:val=""/>
+      <w:lvlJc w:val="left"/>
+      <w:pPr>
+        <w:tabs>
+          <w:tab w:val="num" w:pos="2160"/>
+        </w:tabs>
+        <w:ind w:left="2160" w:hanging="360"/>
+      </w:pPr>
+      <w:rPr>
+        <w:rFonts w:ascii="Wingdings" w:hAnsi="Wingdings" w:hint="default"/>
+        <w:sz w:val="20"/>
+      </w:rPr>
+    </w:lvl>
+    <w:lvl w:ilvl="3" w:tentative="1">
+      <w:start w:val="1"/>
+      <w:numFmt w:val="bullet"/>
+      <w:lvlText w:val=""/>
+      <w:lvlJc w:val="left"/>
+      <w:pPr>
+        <w:tabs>
+          <w:tab w:val="num" w:pos="2880"/>
+        </w:tabs>
+        <w:ind w:left="2880" w:hanging="360"/>
+      </w:pPr>
+      <w:rPr>
+        <w:rFonts w:ascii="Wingdings" w:hAnsi="Wingdings" w:hint="default"/>
+        <w:sz w:val="20"/>
+      </w:rPr>
+    </w:lvl>
+    <w:lvl w:ilvl="4" w:tentative="1">
+      <w:start w:val="1"/>
+      <w:numFmt w:val="bullet"/>
+      <w:lvlText w:val=""/>
+      <w:lvlJc w:val="left"/>
+      <w:pPr>
+        <w:tabs>
+          <w:tab w:val="num" w:pos="3600"/>
+        </w:tabs>
+        <w:ind w:left="3600" w:hanging="360"/>
+      </w:pPr>
+      <w:rPr>
+        <w:rFonts w:ascii="Wingdings" w:hAnsi="Wingdings" w:hint="default"/>
+        <w:sz w:val="20"/>
+      </w:rPr>
+    </w:lvl>
+    <w:lvl w:ilvl="5" w:tentative="1">
+      <w:start w:val="1"/>
+      <w:numFmt w:val="bullet"/>
+      <w:lvlText w:val=""/>
+      <w:lvlJc w:val="left"/>
+      <w:pPr>
+        <w:tabs>
+          <w:tab w:val="num" w:pos="4320"/>
+        </w:tabs>
+        <w:ind w:left="4320" w:hanging="360"/>
+      </w:pPr>
+      <w:rPr>
+        <w:rFonts w:ascii="Wingdings" w:hAnsi="Wingdings" w:hint="default"/>
+        <w:sz w:val="20"/>
+      </w:rPr>
+    </w:lvl>
+    <w:lvl w:ilvl="6" w:tentative="1">
+      <w:start w:val="1"/>
+      <w:numFmt w:val="bullet"/>
+      <w:lvlText w:val=""/>
+      <w:lvlJc w:val="left"/>
+      <w:pPr>
+        <w:tabs>
+          <w:tab w:val="num" w:pos="5040"/>
+        </w:tabs>
+        <w:ind w:left="5040" w:hanging="360"/>
+      </w:pPr>
+      <w:rPr>
+        <w:rFonts w:ascii="Wingdings" w:hAnsi="Wingdings" w:hint="default"/>
+        <w:sz w:val="20"/>
+      </w:rPr>
+    </w:lvl>
+    <w:lvl w:ilvl="7" w:tentative="1">
+      <w:start w:val="1"/>
+      <w:numFmt w:val="bullet"/>
+      <w:lvlText w:val=""/>
+      <w:lvlJc w:val="left"/>
+      <w:pPr>
+        <w:tabs>
+          <w:tab w:val="num" w:pos="5760"/>
+        </w:tabs>
+        <w:ind w:left="5760" w:hanging="360"/>
+      </w:pPr>
+      <w:rPr>
+        <w:rFonts w:ascii="Wingdings" w:hAnsi="Wingdings" w:hint="default"/>
+        <w:sz w:val="20"/>
+      </w:rPr>
+    </w:lvl>
+    <w:lvl w:ilvl="8" w:tentative="1">
+      <w:start w:val="1"/>
+      <w:numFmt w:val="bullet"/>
+      <w:lvlText w:val=""/>
+      <w:lvlJc w:val="left"/>
+      <w:pPr>
+        <w:tabs>
+          <w:tab w:val="num" w:pos="6480"/>
+        </w:tabs>
+        <w:ind w:left="6480" w:hanging="360"/>
+      </w:pPr>
+      <w:rPr>
+        <w:rFonts w:ascii="Wingdings" w:hAnsi="Wingdings" w:hint="default"/>
+        <w:sz w:val="20"/>
+      </w:rPr>
+    </w:lvl>
+  </w:abstractNum>
+  <w:abstractNum w:abstractNumId="6" w15:restartNumberingAfterBreak="0">
     <w:nsid w:val="5823707F"/>
     <w:multiLevelType w:val="multilevel"/>
     <w:tmpl w:val="0F94E770"/>
@@ -1733,7 +4185,7 @@
       </w:rPr>
     </w:lvl>
   </w:abstractNum>
-  <w:abstractNum w:abstractNumId="2" w15:restartNumberingAfterBreak="0">
+  <w:abstractNum w:abstractNumId="7" w15:restartNumberingAfterBreak="0">
     <w:nsid w:val="5F395E38"/>
     <w:multiLevelType w:val="multilevel"/>
     <w:tmpl w:val="C20852E6"/>
@@ -1882,7 +4334,7 @@
       </w:rPr>
     </w:lvl>
   </w:abstractNum>
-  <w:abstractNum w:abstractNumId="3" w15:restartNumberingAfterBreak="0">
+  <w:abstractNum w:abstractNumId="8" w15:restartNumberingAfterBreak="0">
     <w:nsid w:val="7BC21D30"/>
     <w:multiLevelType w:val="multilevel"/>
     <w:tmpl w:val="C6F4FE3A"/>
@@ -2031,7 +4483,7 @@
       </w:rPr>
     </w:lvl>
   </w:abstractNum>
-  <w:abstractNum w:abstractNumId="4" w15:restartNumberingAfterBreak="0">
+  <w:abstractNum w:abstractNumId="9" w15:restartNumberingAfterBreak="0">
     <w:nsid w:val="7CDA02B7"/>
     <w:multiLevelType w:val="multilevel"/>
     <w:tmpl w:val="A67C4C46"/>
@@ -2180,7 +4632,7 @@
       </w:rPr>
     </w:lvl>
   </w:abstractNum>
-  <w:abstractNum w:abstractNumId="5" w15:restartNumberingAfterBreak="0">
+  <w:abstractNum w:abstractNumId="10" w15:restartNumberingAfterBreak="0">
     <w:nsid w:val="7CDD09B8"/>
     <w:multiLevelType w:val="multilevel"/>
     <w:tmpl w:val="02D8798C"/>
@@ -2293,7 +4745,7 @@
       </w:pPr>
     </w:lvl>
   </w:abstractNum>
-  <w:abstractNum w:abstractNumId="6" w15:restartNumberingAfterBreak="0">
+  <w:abstractNum w:abstractNumId="11" w15:restartNumberingAfterBreak="0">
     <w:nsid w:val="7E85155D"/>
     <w:multiLevelType w:val="multilevel"/>
     <w:tmpl w:val="809A3040"/>
@@ -2443,25 +4895,40 @@
     </w:lvl>
   </w:abstractNum>
   <w:num w:numId="1" w16cid:durableId="860171953">
+    <w:abstractNumId w:val="9"/>
+  </w:num>
+  <w:num w:numId="2" w16cid:durableId="1205946985">
+    <w:abstractNumId w:val="11"/>
+  </w:num>
+  <w:num w:numId="3" w16cid:durableId="770860640">
+    <w:abstractNumId w:val="6"/>
+  </w:num>
+  <w:num w:numId="4" w16cid:durableId="1741097528">
+    <w:abstractNumId w:val="1"/>
+  </w:num>
+  <w:num w:numId="5" w16cid:durableId="1453938762">
+    <w:abstractNumId w:val="8"/>
+  </w:num>
+  <w:num w:numId="6" w16cid:durableId="1231699426">
+    <w:abstractNumId w:val="7"/>
+  </w:num>
+  <w:num w:numId="7" w16cid:durableId="749304091">
+    <w:abstractNumId w:val="10"/>
+  </w:num>
+  <w:num w:numId="8" w16cid:durableId="1335456717">
+    <w:abstractNumId w:val="5"/>
+  </w:num>
+  <w:num w:numId="9" w16cid:durableId="375619089">
+    <w:abstractNumId w:val="3"/>
+  </w:num>
+  <w:num w:numId="10" w16cid:durableId="77019678">
+    <w:abstractNumId w:val="2"/>
+  </w:num>
+  <w:num w:numId="11" w16cid:durableId="578945517">
     <w:abstractNumId w:val="4"/>
   </w:num>
-  <w:num w:numId="2" w16cid:durableId="1205946985">
-    <w:abstractNumId w:val="6"/>
-  </w:num>
-  <w:num w:numId="3" w16cid:durableId="770860640">
-    <w:abstractNumId w:val="1"/>
-  </w:num>
-  <w:num w:numId="4" w16cid:durableId="1741097528">
+  <w:num w:numId="12" w16cid:durableId="1872064134">
     <w:abstractNumId w:val="0"/>
-  </w:num>
-  <w:num w:numId="5" w16cid:durableId="1453938762">
-    <w:abstractNumId w:val="3"/>
-  </w:num>
-  <w:num w:numId="6" w16cid:durableId="1231699426">
-    <w:abstractNumId w:val="2"/>
-  </w:num>
-  <w:num w:numId="7" w16cid:durableId="749304091">
-    <w:abstractNumId w:val="5"/>
   </w:num>
 </w:numbering>
 </file>
@@ -3382,6 +5849,29 @@
       <w:spacing w:val="5"/>
     </w:rPr>
   </w:style>
+  <w:style w:type="character" w:styleId="Hyperlink">
+    <w:name w:val="Hyperlink"/>
+    <w:basedOn w:val="Fontepargpadro"/>
+    <w:uiPriority w:val="99"/>
+    <w:unhideWhenUsed/>
+    <w:rsid w:val="00427BE3"/>
+    <w:rPr>
+      <w:color w:val="467886" w:themeColor="hyperlink"/>
+      <w:u w:val="single"/>
+    </w:rPr>
+  </w:style>
+  <w:style w:type="character" w:styleId="MenoPendente">
+    <w:name w:val="Unresolved Mention"/>
+    <w:basedOn w:val="Fontepargpadro"/>
+    <w:uiPriority w:val="99"/>
+    <w:semiHidden/>
+    <w:unhideWhenUsed/>
+    <w:rsid w:val="00427BE3"/>
+    <w:rPr>
+      <w:color w:val="605E5C"/>
+      <w:shd w:val="clear" w:color="auto" w:fill="E1DFDD"/>
+    </w:rPr>
+  </w:style>
 </w:styles>
 </file>
 

</xml_diff>